<commit_message>
Correccion planning report individual josreimun
</commit_message>
<xml_diff>
--- a/reports/Individual/D01/Student #5/Planning Report - josreimun.docx
+++ b/reports/Individual/D01/Student #5/Planning Report - josreimun.docx
@@ -104,7 +104,7 @@
                     <pic:cNvPicPr preferRelativeResize="0"/>
                   </pic:nvPicPr>
                   <pic:blipFill>
-                    <a:blip r:embed="rId8"/>
+                    <a:blip r:embed="rId9"/>
                     <a:srcRect/>
                     <a:stretch>
                       <a:fillRect/>
@@ -142,7 +142,23 @@
           <w:sz w:val="30"/>
           <w:szCs w:val="30"/>
         </w:rPr>
-        <w:t>C1.04.02</w:t>
+        <w:t>C</w:t>
+      </w:r>
+      <w:r>
+        <w:rPr>
+          <w:b/>
+          <w:sz w:val="30"/>
+          <w:szCs w:val="30"/>
+        </w:rPr>
+        <w:t>3</w:t>
+      </w:r>
+      <w:r>
+        <w:rPr>
+          <w:b/>
+          <w:sz w:val="30"/>
+          <w:szCs w:val="30"/>
+        </w:rPr>
+        <w:t>.04.02</w:t>
       </w:r>
     </w:p>
     <w:p>
@@ -185,7 +201,7 @@
       <w:r>
         <w:t xml:space="preserve">: </w:t>
       </w:r>
-      <w:hyperlink r:id="rId9">
+      <w:hyperlink r:id="rId10">
         <w:r>
           <w:rPr>
             <w:color w:val="1155CC"/>
@@ -293,6 +309,9 @@
               <w:tab w:val="right" w:pos="9025"/>
             </w:tabs>
             <w:spacing w:before="80" w:line="240" w:lineRule="auto"/>
+            <w:rPr>
+              <w:noProof/>
+            </w:rPr>
           </w:pPr>
           <w:r>
             <w:fldChar w:fldCharType="begin"/>
@@ -307,6 +326,7 @@
             <w:r>
               <w:rPr>
                 <w:b/>
+                <w:noProof/>
               </w:rPr>
               <w:t>Resumen</w:t>
             </w:r>
@@ -314,25 +334,43 @@
           <w:r>
             <w:rPr>
               <w:b/>
+              <w:noProof/>
             </w:rPr>
             <w:tab/>
           </w:r>
           <w:r>
+            <w:rPr>
+              <w:noProof/>
+            </w:rPr>
             <w:fldChar w:fldCharType="begin"/>
           </w:r>
           <w:r>
+            <w:rPr>
+              <w:noProof/>
+            </w:rPr>
             <w:instrText xml:space="preserve"> PAGEREF _heading=h.gjdgxs \h </w:instrText>
           </w:r>
           <w:r>
+            <w:rPr>
+              <w:noProof/>
+            </w:rPr>
+          </w:r>
+          <w:r>
+            <w:rPr>
+              <w:noProof/>
+            </w:rPr>
             <w:fldChar w:fldCharType="separate"/>
           </w:r>
           <w:r>
             <w:rPr>
-              <w:b/>
+              <w:noProof/>
             </w:rPr>
             <w:t>2</w:t>
           </w:r>
           <w:r>
+            <w:rPr>
+              <w:noProof/>
+            </w:rPr>
             <w:fldChar w:fldCharType="end"/>
           </w:r>
         </w:p>
@@ -342,11 +380,15 @@
               <w:tab w:val="right" w:pos="9025"/>
             </w:tabs>
             <w:spacing w:before="200" w:line="240" w:lineRule="auto"/>
+            <w:rPr>
+              <w:noProof/>
+            </w:rPr>
           </w:pPr>
           <w:hyperlink w:anchor="_heading=h.30j0zll">
             <w:r>
               <w:rPr>
                 <w:b/>
+                <w:noProof/>
               </w:rPr>
               <w:t>Tabla de revisión</w:t>
             </w:r>
@@ -354,25 +396,43 @@
           <w:r>
             <w:rPr>
               <w:b/>
+              <w:noProof/>
             </w:rPr>
             <w:tab/>
           </w:r>
           <w:r>
+            <w:rPr>
+              <w:noProof/>
+            </w:rPr>
             <w:fldChar w:fldCharType="begin"/>
           </w:r>
           <w:r>
+            <w:rPr>
+              <w:noProof/>
+            </w:rPr>
             <w:instrText xml:space="preserve"> PAGEREF _heading=h.30j0zll \h </w:instrText>
           </w:r>
           <w:r>
+            <w:rPr>
+              <w:noProof/>
+            </w:rPr>
+          </w:r>
+          <w:r>
+            <w:rPr>
+              <w:noProof/>
+            </w:rPr>
             <w:fldChar w:fldCharType="separate"/>
           </w:r>
           <w:r>
             <w:rPr>
-              <w:b/>
+              <w:noProof/>
             </w:rPr>
             <w:t>2</w:t>
           </w:r>
           <w:r>
+            <w:rPr>
+              <w:noProof/>
+            </w:rPr>
             <w:fldChar w:fldCharType="end"/>
           </w:r>
         </w:p>
@@ -382,11 +442,15 @@
               <w:tab w:val="right" w:pos="9025"/>
             </w:tabs>
             <w:spacing w:before="200" w:line="240" w:lineRule="auto"/>
+            <w:rPr>
+              <w:noProof/>
+            </w:rPr>
           </w:pPr>
           <w:hyperlink w:anchor="_heading=h.1fob9te">
             <w:r>
               <w:rPr>
                 <w:b/>
+                <w:noProof/>
               </w:rPr>
               <w:t>Introducción</w:t>
             </w:r>
@@ -394,25 +458,43 @@
           <w:r>
             <w:rPr>
               <w:b/>
+              <w:noProof/>
             </w:rPr>
             <w:tab/>
           </w:r>
           <w:r>
+            <w:rPr>
+              <w:noProof/>
+            </w:rPr>
             <w:fldChar w:fldCharType="begin"/>
           </w:r>
           <w:r>
+            <w:rPr>
+              <w:noProof/>
+            </w:rPr>
             <w:instrText xml:space="preserve"> PAGEREF _heading=h.1fob9te \h </w:instrText>
           </w:r>
           <w:r>
+            <w:rPr>
+              <w:noProof/>
+            </w:rPr>
+          </w:r>
+          <w:r>
+            <w:rPr>
+              <w:noProof/>
+            </w:rPr>
             <w:fldChar w:fldCharType="separate"/>
           </w:r>
           <w:r>
             <w:rPr>
-              <w:b/>
+              <w:noProof/>
             </w:rPr>
-            <w:t>2</w:t>
+            <w:t>3</w:t>
           </w:r>
           <w:r>
+            <w:rPr>
+              <w:noProof/>
+            </w:rPr>
             <w:fldChar w:fldCharType="end"/>
           </w:r>
         </w:p>
@@ -422,11 +504,15 @@
               <w:tab w:val="right" w:pos="9025"/>
             </w:tabs>
             <w:spacing w:before="200" w:line="240" w:lineRule="auto"/>
+            <w:rPr>
+              <w:noProof/>
+            </w:rPr>
           </w:pPr>
           <w:hyperlink w:anchor="_heading=h.3znysh7">
             <w:r>
               <w:rPr>
                 <w:b/>
+                <w:noProof/>
               </w:rPr>
               <w:t>Contenidos</w:t>
             </w:r>
@@ -434,25 +520,43 @@
           <w:r>
             <w:rPr>
               <w:b/>
+              <w:noProof/>
             </w:rPr>
             <w:tab/>
           </w:r>
           <w:r>
+            <w:rPr>
+              <w:noProof/>
+            </w:rPr>
             <w:fldChar w:fldCharType="begin"/>
           </w:r>
           <w:r>
+            <w:rPr>
+              <w:noProof/>
+            </w:rPr>
             <w:instrText xml:space="preserve"> PAGEREF _heading=h.3znysh7 \h </w:instrText>
           </w:r>
           <w:r>
+            <w:rPr>
+              <w:noProof/>
+            </w:rPr>
+          </w:r>
+          <w:r>
+            <w:rPr>
+              <w:noProof/>
+            </w:rPr>
             <w:fldChar w:fldCharType="separate"/>
           </w:r>
           <w:r>
             <w:rPr>
-              <w:b/>
+              <w:noProof/>
             </w:rPr>
-            <w:t>2</w:t>
+            <w:t>3</w:t>
           </w:r>
           <w:r>
+            <w:rPr>
+              <w:noProof/>
+            </w:rPr>
             <w:fldChar w:fldCharType="end"/>
           </w:r>
         </w:p>
@@ -467,6 +571,7 @@
             <w:r>
               <w:rPr>
                 <w:b/>
+                <w:noProof/>
               </w:rPr>
               <w:t>Bibliografía</w:t>
             </w:r>
@@ -474,25 +579,43 @@
           <w:r>
             <w:rPr>
               <w:b/>
+              <w:noProof/>
             </w:rPr>
             <w:tab/>
           </w:r>
           <w:r>
+            <w:rPr>
+              <w:noProof/>
+            </w:rPr>
             <w:fldChar w:fldCharType="begin"/>
           </w:r>
           <w:r>
+            <w:rPr>
+              <w:noProof/>
+            </w:rPr>
             <w:instrText xml:space="preserve"> PAGEREF _heading=h.tyjcwt \h </w:instrText>
           </w:r>
           <w:r>
+            <w:rPr>
+              <w:noProof/>
+            </w:rPr>
+          </w:r>
+          <w:r>
+            <w:rPr>
+              <w:noProof/>
+            </w:rPr>
             <w:fldChar w:fldCharType="separate"/>
           </w:r>
           <w:r>
             <w:rPr>
-              <w:b/>
+              <w:noProof/>
             </w:rPr>
-            <w:t>2</w:t>
+            <w:t>7</w:t>
           </w:r>
           <w:r>
+            <w:rPr>
+              <w:noProof/>
+            </w:rPr>
             <w:fldChar w:fldCharType="end"/>
           </w:r>
           <w:r>
@@ -551,14 +674,7 @@
           <w:sz w:val="26"/>
           <w:szCs w:val="26"/>
         </w:rPr>
-        <w:t>En este documento se puede comprobar cómo se ha gestionado cada tarea individual, desde su planificación inici</w:t>
-      </w:r>
-      <w:r>
-        <w:rPr>
-          <w:sz w:val="26"/>
-          <w:szCs w:val="26"/>
-        </w:rPr>
-        <w:t xml:space="preserve">al por parte del manager, pasando por su estimación en tiempo y llegando finalmente al coste real de cada tarea desarrollada. Se mostrarán primero las tareas estimadas con los datos del desarrollador </w:t>
+        <w:t xml:space="preserve">En este documento se puede comprobar cómo se ha gestionado cada tarea individual, desde su planificación inicial por parte del manager, pasando por su estimación en tiempo y llegando finalmente al coste real de cada tarea desarrollada. Se mostrarán primero las tareas estimadas con los datos del desarrollador </w:t>
       </w:r>
       <w:proofErr w:type="gramStart"/>
       <w:r>
@@ -591,14 +707,7 @@
           <w:sz w:val="26"/>
           <w:szCs w:val="26"/>
         </w:rPr>
-        <w:t xml:space="preserve"> de las horas </w:t>
-      </w:r>
-      <w:r>
-        <w:rPr>
-          <w:sz w:val="26"/>
-          <w:szCs w:val="26"/>
-        </w:rPr>
-        <w:t xml:space="preserve">invertidas en su realización. Por </w:t>
+        <w:t xml:space="preserve"> de las horas invertidas en su realización. Por </w:t>
       </w:r>
       <w:proofErr w:type="gramStart"/>
       <w:r>
@@ -1476,10 +1585,7 @@
               <w:spacing w:line="240" w:lineRule="auto"/>
             </w:pPr>
             <w:r>
-              <w:t xml:space="preserve">Desarrollador, José </w:t>
-            </w:r>
-            <w:r>
-              <w:t>Antonio Reina Muñoz</w:t>
+              <w:t>Desarrollador, José Antonio Reina Muñoz</w:t>
             </w:r>
           </w:p>
         </w:tc>
@@ -1567,10 +1673,7 @@
               <w:spacing w:line="240" w:lineRule="auto"/>
             </w:pPr>
             <w:r>
-              <w:t>25</w:t>
-            </w:r>
-            <w:r>
-              <w:t xml:space="preserve"> minutos</w:t>
+              <w:t>25 minutos</w:t>
             </w:r>
           </w:p>
         </w:tc>
@@ -1614,13 +1717,7 @@
               <w:spacing w:line="240" w:lineRule="auto"/>
             </w:pPr>
             <w:r>
-              <w:t>1</w:t>
-            </w:r>
-            <w:r>
-              <w:t>6</w:t>
-            </w:r>
-            <w:r>
-              <w:t>/02/2023</w:t>
+              <w:t>16/02/2023</w:t>
             </w:r>
           </w:p>
         </w:tc>
@@ -1664,13 +1761,7 @@
               <w:spacing w:line="240" w:lineRule="auto"/>
             </w:pPr>
             <w:r>
-              <w:t>1</w:t>
-            </w:r>
-            <w:r>
-              <w:t>6</w:t>
-            </w:r>
-            <w:r>
-              <w:t>/02/2023</w:t>
+              <w:t>16/02/2023</w:t>
             </w:r>
           </w:p>
         </w:tc>
@@ -1973,10 +2064,7 @@
               <w:spacing w:line="240" w:lineRule="auto"/>
             </w:pPr>
             <w:r>
-              <w:t xml:space="preserve">Manager, </w:t>
-            </w:r>
-            <w:r>
-              <w:t>José Antonio Reina Muñoz</w:t>
+              <w:t>Manager, José Antonio Reina Muñoz</w:t>
             </w:r>
           </w:p>
         </w:tc>
@@ -2020,10 +2108,7 @@
               <w:spacing w:line="240" w:lineRule="auto"/>
             </w:pPr>
             <w:r>
-              <w:t>45</w:t>
-            </w:r>
-            <w:r>
-              <w:t xml:space="preserve"> minutos</w:t>
+              <w:t>45 minutos</w:t>
             </w:r>
           </w:p>
         </w:tc>
@@ -2067,10 +2152,7 @@
               <w:spacing w:line="240" w:lineRule="auto"/>
             </w:pPr>
             <w:r>
-              <w:t>31</w:t>
-            </w:r>
-            <w:r>
-              <w:t xml:space="preserve"> minutos</w:t>
+              <w:t>31 minutos</w:t>
             </w:r>
           </w:p>
         </w:tc>
@@ -2114,13 +2196,7 @@
               <w:spacing w:line="240" w:lineRule="auto"/>
             </w:pPr>
             <w:r>
-              <w:t>1</w:t>
-            </w:r>
-            <w:r>
-              <w:t>6</w:t>
-            </w:r>
-            <w:r>
-              <w:t>/02/2023</w:t>
+              <w:t>16/02/2023</w:t>
             </w:r>
           </w:p>
         </w:tc>
@@ -2164,13 +2240,7 @@
               <w:spacing w:line="240" w:lineRule="auto"/>
             </w:pPr>
             <w:r>
-              <w:t>1</w:t>
-            </w:r>
-            <w:r>
-              <w:t>6</w:t>
-            </w:r>
-            <w:r>
-              <w:t>/02/2023</w:t>
+              <w:t>16/02/2023</w:t>
             </w:r>
           </w:p>
         </w:tc>
@@ -2418,10 +2488,10 @@
               <w:spacing w:line="240" w:lineRule="auto"/>
             </w:pPr>
             <w:r>
-              <w:t xml:space="preserve">Manager, José </w:t>
-            </w:r>
-            <w:r>
-              <w:t>Antonio Reina Muñoz</w:t>
+              <w:t>Analista</w:t>
+            </w:r>
+            <w:r>
+              <w:t>, José Antonio Reina Muñoz</w:t>
             </w:r>
           </w:p>
         </w:tc>
@@ -2465,10 +2535,7 @@
               <w:spacing w:line="240" w:lineRule="auto"/>
             </w:pPr>
             <w:r>
-              <w:t>40</w:t>
-            </w:r>
-            <w:r>
-              <w:t xml:space="preserve"> minutos</w:t>
+              <w:t>40 minutos</w:t>
             </w:r>
           </w:p>
         </w:tc>
@@ -2512,10 +2579,7 @@
               <w:spacing w:line="240" w:lineRule="auto"/>
             </w:pPr>
             <w:r>
-              <w:t>2</w:t>
-            </w:r>
-            <w:r>
-              <w:t>3 minutos</w:t>
+              <w:t>23 minutos</w:t>
             </w:r>
           </w:p>
         </w:tc>
@@ -2559,13 +2623,7 @@
               <w:spacing w:line="240" w:lineRule="auto"/>
             </w:pPr>
             <w:r>
-              <w:t>1</w:t>
-            </w:r>
-            <w:r>
-              <w:t>6</w:t>
-            </w:r>
-            <w:r>
-              <w:t>/02/2023</w:t>
+              <w:t>16/02/2023</w:t>
             </w:r>
           </w:p>
         </w:tc>
@@ -2609,13 +2667,7 @@
               <w:spacing w:line="240" w:lineRule="auto"/>
             </w:pPr>
             <w:r>
-              <w:t>1</w:t>
-            </w:r>
-            <w:r>
-              <w:t>6</w:t>
-            </w:r>
-            <w:r>
-              <w:t>/02/2023</w:t>
+              <w:t>16/02/2023</w:t>
             </w:r>
           </w:p>
         </w:tc>
@@ -2953,10 +3005,7 @@
               <w:spacing w:line="240" w:lineRule="auto"/>
             </w:pPr>
             <w:r>
-              <w:t xml:space="preserve">Manager, </w:t>
-            </w:r>
-            <w:r>
-              <w:t>José Antonio Reina Muñoz</w:t>
+              <w:t>Manager, José Antonio Reina Muñoz</w:t>
             </w:r>
           </w:p>
         </w:tc>
@@ -3000,10 +3049,7 @@
               <w:spacing w:line="240" w:lineRule="auto"/>
             </w:pPr>
             <w:r>
-              <w:t>25</w:t>
-            </w:r>
-            <w:r>
-              <w:t xml:space="preserve"> minutos</w:t>
+              <w:t>25 minutos</w:t>
             </w:r>
           </w:p>
         </w:tc>
@@ -3047,13 +3093,7 @@
               <w:spacing w:line="240" w:lineRule="auto"/>
             </w:pPr>
             <w:r>
-              <w:t>1</w:t>
-            </w:r>
-            <w:r>
-              <w:t>7</w:t>
-            </w:r>
-            <w:r>
-              <w:t xml:space="preserve"> minutos</w:t>
+              <w:t>17 minutos</w:t>
             </w:r>
           </w:p>
         </w:tc>
@@ -3097,13 +3137,7 @@
               <w:spacing w:line="240" w:lineRule="auto"/>
             </w:pPr>
             <w:r>
-              <w:t>2</w:t>
-            </w:r>
-            <w:r>
-              <w:t>6</w:t>
-            </w:r>
-            <w:r>
-              <w:t>/06/2023</w:t>
+              <w:t>26/06/2023</w:t>
             </w:r>
           </w:p>
         </w:tc>
@@ -3147,13 +3181,7 @@
               <w:spacing w:line="240" w:lineRule="auto"/>
             </w:pPr>
             <w:r>
-              <w:t>2</w:t>
-            </w:r>
-            <w:r>
-              <w:t>6</w:t>
-            </w:r>
-            <w:r>
-              <w:t>/06/2023</w:t>
+              <w:t>26/06/2023</w:t>
             </w:r>
           </w:p>
         </w:tc>
@@ -3356,6 +3384,34 @@
               <w:t>Call</w:t>
             </w:r>
             <w:proofErr w:type="spellEnd"/>
+            <w:r>
+              <w:rPr>
+                <w:i/>
+              </w:rPr>
+              <w:t xml:space="preserve"> a </w:t>
+            </w:r>
+            <w:proofErr w:type="spellStart"/>
+            <w:r>
+              <w:rPr>
+                <w:i/>
+              </w:rPr>
+              <w:t>planning</w:t>
+            </w:r>
+            <w:proofErr w:type="spellEnd"/>
+            <w:r>
+              <w:rPr>
+                <w:i/>
+              </w:rPr>
+              <w:t xml:space="preserve"> </w:t>
+            </w:r>
+            <w:proofErr w:type="spellStart"/>
+            <w:r>
+              <w:rPr>
+                <w:i/>
+              </w:rPr>
+              <w:t>report</w:t>
+            </w:r>
+            <w:proofErr w:type="spellEnd"/>
           </w:p>
         </w:tc>
       </w:tr>
@@ -3398,10 +3454,7 @@
               <w:jc w:val="both"/>
             </w:pPr>
             <w:r>
-              <w:t>Aplicar las correcciones descritas en los documentos pertinentes a las entregas individuales de Julio: añadir coste de amortización</w:t>
-            </w:r>
-            <w:r>
-              <w:t xml:space="preserve"> y corrección de roles</w:t>
+              <w:t>Aplicar las correcciones descritas en los documentos pertinentes a las entregas individuales de Julio: añadir coste de amortización y corrección de roles</w:t>
             </w:r>
           </w:p>
         </w:tc>
@@ -3445,10 +3498,7 @@
               <w:spacing w:line="240" w:lineRule="auto"/>
             </w:pPr>
             <w:r>
-              <w:t xml:space="preserve">Manager, José </w:t>
-            </w:r>
-            <w:r>
-              <w:t>Antonio Reina Muñoz</w:t>
+              <w:t>Manager, José Antonio Reina Muñoz</w:t>
             </w:r>
           </w:p>
         </w:tc>
@@ -3492,7 +3542,13 @@
               <w:spacing w:line="240" w:lineRule="auto"/>
             </w:pPr>
             <w:r>
-              <w:t>1 hora</w:t>
+              <w:t>30</w:t>
+            </w:r>
+            <w:r>
+              <w:t xml:space="preserve"> </w:t>
+            </w:r>
+            <w:r>
+              <w:t>min</w:t>
             </w:r>
           </w:p>
         </w:tc>
@@ -3536,10 +3592,7 @@
               <w:spacing w:line="240" w:lineRule="auto"/>
             </w:pPr>
             <w:r>
-              <w:t>4</w:t>
-            </w:r>
-            <w:r>
-              <w:t>3</w:t>
+              <w:t>22</w:t>
             </w:r>
             <w:r>
               <w:t xml:space="preserve"> minutos</w:t>
@@ -3586,10 +3639,7 @@
               <w:spacing w:line="240" w:lineRule="auto"/>
             </w:pPr>
             <w:r>
-              <w:t>28</w:t>
-            </w:r>
-            <w:r>
-              <w:t>/09/2023</w:t>
+              <w:t>28/09/2023</w:t>
             </w:r>
           </w:p>
         </w:tc>
@@ -3633,10 +3683,7 @@
               <w:spacing w:line="240" w:lineRule="auto"/>
             </w:pPr>
             <w:r>
-              <w:t>28</w:t>
-            </w:r>
-            <w:r>
-              <w:t>/09/2023</w:t>
+              <w:t>28/09/2023</w:t>
             </w:r>
           </w:p>
         </w:tc>
@@ -3662,6 +3709,486 @@
         </w:rPr>
       </w:pPr>
     </w:p>
+    <w:tbl>
+      <w:tblPr>
+        <w:tblW w:w="9765" w:type="dxa"/>
+        <w:tblBorders>
+          <w:top w:val="single" w:sz="8" w:space="0" w:color="000000"/>
+          <w:left w:val="single" w:sz="8" w:space="0" w:color="000000"/>
+          <w:bottom w:val="single" w:sz="8" w:space="0" w:color="000000"/>
+          <w:right w:val="single" w:sz="8" w:space="0" w:color="000000"/>
+          <w:insideH w:val="single" w:sz="8" w:space="0" w:color="000000"/>
+          <w:insideV w:val="single" w:sz="8" w:space="0" w:color="000000"/>
+        </w:tblBorders>
+        <w:tblLayout w:type="fixed"/>
+        <w:tblLook w:val="0600" w:firstRow="0" w:lastRow="0" w:firstColumn="0" w:lastColumn="0" w:noHBand="1" w:noVBand="1"/>
+      </w:tblPr>
+      <w:tblGrid>
+        <w:gridCol w:w="4882"/>
+        <w:gridCol w:w="4883"/>
+      </w:tblGrid>
+      <w:tr>
+        <w:trPr>
+          <w:trHeight w:val="388"/>
+        </w:trPr>
+        <w:tc>
+          <w:tcPr>
+            <w:tcW w:w="4882" w:type="dxa"/>
+            <w:shd w:val="clear" w:color="auto" w:fill="C9DAF8"/>
+            <w:tcMar>
+              <w:top w:w="100" w:type="dxa"/>
+              <w:left w:w="100" w:type="dxa"/>
+              <w:bottom w:w="100" w:type="dxa"/>
+              <w:right w:w="100" w:type="dxa"/>
+            </w:tcMar>
+          </w:tcPr>
+          <w:p>
+            <w:pPr>
+              <w:widowControl w:val="0"/>
+              <w:spacing w:line="240" w:lineRule="auto"/>
+              <w:rPr>
+                <w:b/>
+                <w:sz w:val="24"/>
+                <w:szCs w:val="24"/>
+              </w:rPr>
+            </w:pPr>
+            <w:r>
+              <w:rPr>
+                <w:b/>
+                <w:sz w:val="24"/>
+                <w:szCs w:val="24"/>
+              </w:rPr>
+              <w:lastRenderedPageBreak/>
+              <w:t>Tarea 0</w:t>
+            </w:r>
+            <w:r>
+              <w:rPr>
+                <w:b/>
+                <w:sz w:val="24"/>
+                <w:szCs w:val="24"/>
+              </w:rPr>
+              <w:t>6</w:t>
+            </w:r>
+          </w:p>
+        </w:tc>
+        <w:tc>
+          <w:tcPr>
+            <w:tcW w:w="4882" w:type="dxa"/>
+            <w:shd w:val="clear" w:color="auto" w:fill="C9DAF8"/>
+            <w:tcMar>
+              <w:top w:w="100" w:type="dxa"/>
+              <w:left w:w="100" w:type="dxa"/>
+              <w:bottom w:w="100" w:type="dxa"/>
+              <w:right w:w="100" w:type="dxa"/>
+            </w:tcMar>
+          </w:tcPr>
+          <w:p>
+            <w:pPr>
+              <w:widowControl w:val="0"/>
+              <w:spacing w:line="240" w:lineRule="auto"/>
+              <w:rPr>
+                <w:b/>
+                <w:sz w:val="24"/>
+                <w:szCs w:val="24"/>
+              </w:rPr>
+            </w:pPr>
+          </w:p>
+        </w:tc>
+      </w:tr>
+      <w:tr>
+        <w:tc>
+          <w:tcPr>
+            <w:tcW w:w="4882" w:type="dxa"/>
+            <w:shd w:val="clear" w:color="auto" w:fill="auto"/>
+            <w:tcMar>
+              <w:top w:w="100" w:type="dxa"/>
+              <w:left w:w="100" w:type="dxa"/>
+              <w:bottom w:w="100" w:type="dxa"/>
+              <w:right w:w="100" w:type="dxa"/>
+            </w:tcMar>
+          </w:tcPr>
+          <w:p>
+            <w:pPr>
+              <w:widowControl w:val="0"/>
+              <w:spacing w:line="240" w:lineRule="auto"/>
+            </w:pPr>
+            <w:r>
+              <w:t>Título</w:t>
+            </w:r>
+          </w:p>
+        </w:tc>
+        <w:tc>
+          <w:tcPr>
+            <w:tcW w:w="4882" w:type="dxa"/>
+            <w:shd w:val="clear" w:color="auto" w:fill="auto"/>
+            <w:tcMar>
+              <w:top w:w="100" w:type="dxa"/>
+              <w:left w:w="100" w:type="dxa"/>
+              <w:bottom w:w="100" w:type="dxa"/>
+              <w:right w:w="100" w:type="dxa"/>
+            </w:tcMar>
+          </w:tcPr>
+          <w:p>
+            <w:pPr>
+              <w:spacing w:after="160" w:line="259" w:lineRule="auto"/>
+              <w:jc w:val="both"/>
+              <w:rPr>
+                <w:i/>
+              </w:rPr>
+            </w:pPr>
+            <w:r>
+              <w:t xml:space="preserve">Añadir las correcciones sugeridas tras </w:t>
+            </w:r>
+            <w:proofErr w:type="spellStart"/>
+            <w:r>
+              <w:rPr>
+                <w:i/>
+              </w:rPr>
+              <w:t>Second</w:t>
+            </w:r>
+            <w:proofErr w:type="spellEnd"/>
+            <w:r>
+              <w:rPr>
+                <w:i/>
+              </w:rPr>
+              <w:t xml:space="preserve"> </w:t>
+            </w:r>
+            <w:proofErr w:type="spellStart"/>
+            <w:r>
+              <w:rPr>
+                <w:i/>
+              </w:rPr>
+              <w:t>Call</w:t>
+            </w:r>
+            <w:proofErr w:type="spellEnd"/>
+            <w:r>
+              <w:rPr>
+                <w:i/>
+              </w:rPr>
+              <w:t xml:space="preserve"> a </w:t>
+            </w:r>
+            <w:proofErr w:type="spellStart"/>
+            <w:r>
+              <w:rPr>
+                <w:i/>
+              </w:rPr>
+              <w:t>analysis</w:t>
+            </w:r>
+            <w:proofErr w:type="spellEnd"/>
+            <w:r>
+              <w:rPr>
+                <w:i/>
+              </w:rPr>
+              <w:t xml:space="preserve"> </w:t>
+            </w:r>
+            <w:proofErr w:type="spellStart"/>
+            <w:r>
+              <w:rPr>
+                <w:i/>
+              </w:rPr>
+              <w:t>report</w:t>
+            </w:r>
+            <w:proofErr w:type="spellEnd"/>
+          </w:p>
+        </w:tc>
+      </w:tr>
+      <w:tr>
+        <w:tc>
+          <w:tcPr>
+            <w:tcW w:w="4882" w:type="dxa"/>
+            <w:shd w:val="clear" w:color="auto" w:fill="auto"/>
+            <w:tcMar>
+              <w:top w:w="100" w:type="dxa"/>
+              <w:left w:w="100" w:type="dxa"/>
+              <w:bottom w:w="100" w:type="dxa"/>
+              <w:right w:w="100" w:type="dxa"/>
+            </w:tcMar>
+          </w:tcPr>
+          <w:p>
+            <w:pPr>
+              <w:widowControl w:val="0"/>
+              <w:spacing w:line="240" w:lineRule="auto"/>
+            </w:pPr>
+            <w:r>
+              <w:t>Descripción</w:t>
+            </w:r>
+          </w:p>
+        </w:tc>
+        <w:tc>
+          <w:tcPr>
+            <w:tcW w:w="4882" w:type="dxa"/>
+            <w:shd w:val="clear" w:color="auto" w:fill="auto"/>
+            <w:tcMar>
+              <w:top w:w="100" w:type="dxa"/>
+              <w:left w:w="100" w:type="dxa"/>
+              <w:bottom w:w="100" w:type="dxa"/>
+              <w:right w:w="100" w:type="dxa"/>
+            </w:tcMar>
+          </w:tcPr>
+          <w:p>
+            <w:pPr>
+              <w:spacing w:after="160" w:line="259" w:lineRule="auto"/>
+              <w:jc w:val="both"/>
+            </w:pPr>
+            <w:r>
+              <w:t>Aplicar las correcciones descritas en los documentos pertinentes a las entregas individuales de Julio: añadir coste de amortización y corrección de roles</w:t>
+            </w:r>
+          </w:p>
+        </w:tc>
+      </w:tr>
+      <w:tr>
+        <w:tc>
+          <w:tcPr>
+            <w:tcW w:w="4882" w:type="dxa"/>
+            <w:shd w:val="clear" w:color="auto" w:fill="auto"/>
+            <w:tcMar>
+              <w:top w:w="100" w:type="dxa"/>
+              <w:left w:w="100" w:type="dxa"/>
+              <w:bottom w:w="100" w:type="dxa"/>
+              <w:right w:w="100" w:type="dxa"/>
+            </w:tcMar>
+          </w:tcPr>
+          <w:p>
+            <w:pPr>
+              <w:widowControl w:val="0"/>
+              <w:spacing w:line="240" w:lineRule="auto"/>
+            </w:pPr>
+            <w:r>
+              <w:t>Rol y asignación</w:t>
+            </w:r>
+          </w:p>
+        </w:tc>
+        <w:tc>
+          <w:tcPr>
+            <w:tcW w:w="4882" w:type="dxa"/>
+            <w:shd w:val="clear" w:color="auto" w:fill="auto"/>
+            <w:tcMar>
+              <w:top w:w="100" w:type="dxa"/>
+              <w:left w:w="100" w:type="dxa"/>
+              <w:bottom w:w="100" w:type="dxa"/>
+              <w:right w:w="100" w:type="dxa"/>
+            </w:tcMar>
+          </w:tcPr>
+          <w:p>
+            <w:pPr>
+              <w:widowControl w:val="0"/>
+              <w:spacing w:line="240" w:lineRule="auto"/>
+            </w:pPr>
+            <w:r>
+              <w:t>Analista</w:t>
+            </w:r>
+            <w:r>
+              <w:t>, José Antonio Reina Muñoz</w:t>
+            </w:r>
+          </w:p>
+        </w:tc>
+      </w:tr>
+      <w:tr>
+        <w:tc>
+          <w:tcPr>
+            <w:tcW w:w="4882" w:type="dxa"/>
+            <w:shd w:val="clear" w:color="auto" w:fill="auto"/>
+            <w:tcMar>
+              <w:top w:w="100" w:type="dxa"/>
+              <w:left w:w="100" w:type="dxa"/>
+              <w:bottom w:w="100" w:type="dxa"/>
+              <w:right w:w="100" w:type="dxa"/>
+            </w:tcMar>
+          </w:tcPr>
+          <w:p>
+            <w:pPr>
+              <w:widowControl w:val="0"/>
+              <w:spacing w:line="240" w:lineRule="auto"/>
+            </w:pPr>
+            <w:r>
+              <w:t>Tiempo estimado</w:t>
+            </w:r>
+          </w:p>
+        </w:tc>
+        <w:tc>
+          <w:tcPr>
+            <w:tcW w:w="4882" w:type="dxa"/>
+            <w:shd w:val="clear" w:color="auto" w:fill="auto"/>
+            <w:tcMar>
+              <w:top w:w="100" w:type="dxa"/>
+              <w:left w:w="100" w:type="dxa"/>
+              <w:bottom w:w="100" w:type="dxa"/>
+              <w:right w:w="100" w:type="dxa"/>
+            </w:tcMar>
+          </w:tcPr>
+          <w:p>
+            <w:pPr>
+              <w:widowControl w:val="0"/>
+              <w:spacing w:line="240" w:lineRule="auto"/>
+            </w:pPr>
+            <w:r>
+              <w:t>30</w:t>
+            </w:r>
+            <w:r>
+              <w:t xml:space="preserve"> </w:t>
+            </w:r>
+            <w:r>
+              <w:t>min</w:t>
+            </w:r>
+          </w:p>
+        </w:tc>
+      </w:tr>
+      <w:tr>
+        <w:tc>
+          <w:tcPr>
+            <w:tcW w:w="4882" w:type="dxa"/>
+            <w:shd w:val="clear" w:color="auto" w:fill="auto"/>
+            <w:tcMar>
+              <w:top w:w="100" w:type="dxa"/>
+              <w:left w:w="100" w:type="dxa"/>
+              <w:bottom w:w="100" w:type="dxa"/>
+              <w:right w:w="100" w:type="dxa"/>
+            </w:tcMar>
+          </w:tcPr>
+          <w:p>
+            <w:pPr>
+              <w:widowControl w:val="0"/>
+              <w:spacing w:line="240" w:lineRule="auto"/>
+            </w:pPr>
+            <w:r>
+              <w:t>Tiempo real</w:t>
+            </w:r>
+          </w:p>
+        </w:tc>
+        <w:tc>
+          <w:tcPr>
+            <w:tcW w:w="4882" w:type="dxa"/>
+            <w:shd w:val="clear" w:color="auto" w:fill="auto"/>
+            <w:tcMar>
+              <w:top w:w="100" w:type="dxa"/>
+              <w:left w:w="100" w:type="dxa"/>
+              <w:bottom w:w="100" w:type="dxa"/>
+              <w:right w:w="100" w:type="dxa"/>
+            </w:tcMar>
+          </w:tcPr>
+          <w:p>
+            <w:pPr>
+              <w:widowControl w:val="0"/>
+              <w:spacing w:line="240" w:lineRule="auto"/>
+            </w:pPr>
+            <w:r>
+              <w:t>21</w:t>
+            </w:r>
+            <w:r>
+              <w:t xml:space="preserve"> minutos</w:t>
+            </w:r>
+          </w:p>
+        </w:tc>
+      </w:tr>
+      <w:tr>
+        <w:tc>
+          <w:tcPr>
+            <w:tcW w:w="4882" w:type="dxa"/>
+            <w:shd w:val="clear" w:color="auto" w:fill="auto"/>
+            <w:tcMar>
+              <w:top w:w="100" w:type="dxa"/>
+              <w:left w:w="100" w:type="dxa"/>
+              <w:bottom w:w="100" w:type="dxa"/>
+              <w:right w:w="100" w:type="dxa"/>
+            </w:tcMar>
+          </w:tcPr>
+          <w:p>
+            <w:pPr>
+              <w:widowControl w:val="0"/>
+              <w:spacing w:line="240" w:lineRule="auto"/>
+            </w:pPr>
+            <w:r>
+              <w:t>Fecha de inicio</w:t>
+            </w:r>
+          </w:p>
+        </w:tc>
+        <w:tc>
+          <w:tcPr>
+            <w:tcW w:w="4882" w:type="dxa"/>
+            <w:shd w:val="clear" w:color="auto" w:fill="auto"/>
+            <w:tcMar>
+              <w:top w:w="100" w:type="dxa"/>
+              <w:left w:w="100" w:type="dxa"/>
+              <w:bottom w:w="100" w:type="dxa"/>
+              <w:right w:w="100" w:type="dxa"/>
+            </w:tcMar>
+          </w:tcPr>
+          <w:p>
+            <w:pPr>
+              <w:widowControl w:val="0"/>
+              <w:spacing w:line="240" w:lineRule="auto"/>
+            </w:pPr>
+            <w:r>
+              <w:t>28/09/2023</w:t>
+            </w:r>
+          </w:p>
+        </w:tc>
+      </w:tr>
+      <w:tr>
+        <w:tc>
+          <w:tcPr>
+            <w:tcW w:w="4882" w:type="dxa"/>
+            <w:shd w:val="clear" w:color="auto" w:fill="auto"/>
+            <w:tcMar>
+              <w:top w:w="100" w:type="dxa"/>
+              <w:left w:w="100" w:type="dxa"/>
+              <w:bottom w:w="100" w:type="dxa"/>
+              <w:right w:w="100" w:type="dxa"/>
+            </w:tcMar>
+          </w:tcPr>
+          <w:p>
+            <w:pPr>
+              <w:widowControl w:val="0"/>
+              <w:spacing w:line="240" w:lineRule="auto"/>
+            </w:pPr>
+            <w:r>
+              <w:t>Fecha de finalización</w:t>
+            </w:r>
+          </w:p>
+        </w:tc>
+        <w:tc>
+          <w:tcPr>
+            <w:tcW w:w="4882" w:type="dxa"/>
+            <w:shd w:val="clear" w:color="auto" w:fill="auto"/>
+            <w:tcMar>
+              <w:top w:w="100" w:type="dxa"/>
+              <w:left w:w="100" w:type="dxa"/>
+              <w:bottom w:w="100" w:type="dxa"/>
+              <w:right w:w="100" w:type="dxa"/>
+            </w:tcMar>
+          </w:tcPr>
+          <w:p>
+            <w:pPr>
+              <w:widowControl w:val="0"/>
+              <w:spacing w:line="240" w:lineRule="auto"/>
+            </w:pPr>
+            <w:r>
+              <w:t>28/09/2023</w:t>
+            </w:r>
+          </w:p>
+        </w:tc>
+      </w:tr>
+    </w:tbl>
+    <w:p>
+      <w:pPr>
+        <w:rPr>
+          <w:rFonts w:ascii="Calibri" w:eastAsia="Calibri" w:hAnsi="Calibri" w:cs="Calibri"/>
+          <w:b/>
+          <w:sz w:val="24"/>
+          <w:szCs w:val="24"/>
+        </w:rPr>
+      </w:pPr>
+    </w:p>
+    <w:p>
+      <w:pPr>
+        <w:rPr>
+          <w:rFonts w:ascii="Calibri" w:eastAsia="Calibri" w:hAnsi="Calibri" w:cs="Calibri"/>
+          <w:b/>
+          <w:sz w:val="24"/>
+          <w:szCs w:val="24"/>
+        </w:rPr>
+      </w:pPr>
+    </w:p>
     <w:p>
       <w:pPr>
         <w:spacing w:after="160" w:line="259" w:lineRule="auto"/>
@@ -3690,17 +4217,7 @@
           <w:sz w:val="24"/>
           <w:szCs w:val="24"/>
         </w:rPr>
-        <w:lastRenderedPageBreak/>
-        <w:t>C</w:t>
-      </w:r>
-      <w:r>
-        <w:rPr>
-          <w:rFonts w:ascii="Calibri" w:eastAsia="Calibri" w:hAnsi="Calibri" w:cs="Calibri"/>
-          <w:b/>
-          <w:sz w:val="24"/>
-          <w:szCs w:val="24"/>
-        </w:rPr>
-        <w:t>OSTE Y TIEMPO DE LA ENTREGA:</w:t>
+        <w:t>COSTE Y TIEMPO DE LA ENTREGA:</w:t>
       </w:r>
     </w:p>
     <w:p>
@@ -3773,6 +4290,14 @@
           <w:sz w:val="24"/>
           <w:szCs w:val="24"/>
         </w:rPr>
+        <w:t>/Analista base</w:t>
+      </w:r>
+      <w:r>
+        <w:rPr>
+          <w:rFonts w:ascii="Calibri" w:eastAsia="Calibri" w:hAnsi="Calibri" w:cs="Calibri"/>
+          <w:sz w:val="24"/>
+          <w:szCs w:val="24"/>
+        </w:rPr>
         <w:t>: 30€/h</w:t>
       </w:r>
     </w:p>
@@ -3836,16 +4361,76 @@
           <w:sz w:val="24"/>
           <w:szCs w:val="24"/>
         </w:rPr>
-        <w:t xml:space="preserve">total de </w:t>
-      </w:r>
-      <w:r>
-        <w:rPr>
-          <w:rFonts w:ascii="Calibri" w:eastAsia="Calibri" w:hAnsi="Calibri" w:cs="Calibri"/>
-          <w:b/>
-          <w:sz w:val="24"/>
-          <w:szCs w:val="24"/>
-        </w:rPr>
-        <w:t>164</w:t>
+        <w:t>total de 164 minutos</w:t>
+      </w:r>
+      <w:r>
+        <w:rPr>
+          <w:rFonts w:ascii="Calibri" w:eastAsia="Calibri" w:hAnsi="Calibri" w:cs="Calibri"/>
+          <w:sz w:val="24"/>
+          <w:szCs w:val="24"/>
+        </w:rPr>
+        <w:t xml:space="preserve"> para mis tareas individuales, de los cuales </w:t>
+      </w:r>
+      <w:r>
+        <w:rPr>
+          <w:rFonts w:ascii="Calibri" w:eastAsia="Calibri" w:hAnsi="Calibri" w:cs="Calibri"/>
+          <w:b/>
+          <w:sz w:val="24"/>
+          <w:szCs w:val="24"/>
+        </w:rPr>
+        <w:t>25 minutos</w:t>
+      </w:r>
+      <w:r>
+        <w:rPr>
+          <w:rFonts w:ascii="Calibri" w:eastAsia="Calibri" w:hAnsi="Calibri" w:cs="Calibri"/>
+          <w:sz w:val="24"/>
+          <w:szCs w:val="24"/>
+        </w:rPr>
+        <w:t xml:space="preserve"> pertenecen a las tareas realizadas </w:t>
+      </w:r>
+      <w:r>
+        <w:rPr>
+          <w:rFonts w:ascii="Calibri" w:eastAsia="Calibri" w:hAnsi="Calibri" w:cs="Calibri"/>
+          <w:b/>
+          <w:sz w:val="24"/>
+          <w:szCs w:val="24"/>
+        </w:rPr>
+        <w:t xml:space="preserve">bajo el rol de </w:t>
+      </w:r>
+      <w:r>
+        <w:rPr>
+          <w:rFonts w:ascii="Calibri" w:eastAsia="Calibri" w:hAnsi="Calibri" w:cs="Calibri"/>
+          <w:b/>
+          <w:i/>
+          <w:sz w:val="24"/>
+          <w:szCs w:val="24"/>
+        </w:rPr>
+        <w:t>Desarrollador</w:t>
+      </w:r>
+      <w:r>
+        <w:rPr>
+          <w:rFonts w:ascii="Calibri" w:eastAsia="Calibri" w:hAnsi="Calibri" w:cs="Calibri"/>
+          <w:sz w:val="24"/>
+          <w:szCs w:val="24"/>
+        </w:rPr>
+        <w:t>,</w:t>
+      </w:r>
+      <w:r>
+        <w:rPr>
+          <w:rFonts w:ascii="Calibri" w:eastAsia="Calibri" w:hAnsi="Calibri" w:cs="Calibri"/>
+          <w:sz w:val="24"/>
+          <w:szCs w:val="24"/>
+        </w:rPr>
+        <w:t xml:space="preserve"> </w:t>
+      </w:r>
+      <w:r>
+        <w:rPr>
+          <w:rFonts w:ascii="Calibri" w:eastAsia="Calibri" w:hAnsi="Calibri" w:cs="Calibri"/>
+          <w:b/>
+          <w:sz w:val="24"/>
+          <w:szCs w:val="24"/>
+        </w:rPr>
+        <w:t>95</w:t>
       </w:r>
       <w:r>
         <w:rPr>
@@ -3862,16 +4447,53 @@
           <w:sz w:val="24"/>
           <w:szCs w:val="24"/>
         </w:rPr>
-        <w:t xml:space="preserve"> para mis tareas individuales, de los cuales </w:t>
-      </w:r>
-      <w:r>
-        <w:rPr>
-          <w:rFonts w:ascii="Calibri" w:eastAsia="Calibri" w:hAnsi="Calibri" w:cs="Calibri"/>
-          <w:b/>
-          <w:sz w:val="24"/>
-          <w:szCs w:val="24"/>
-        </w:rPr>
-        <w:t>25</w:t>
+        <w:t xml:space="preserve"> para las tareas desarrolladas </w:t>
+      </w:r>
+      <w:r>
+        <w:rPr>
+          <w:rFonts w:ascii="Calibri" w:eastAsia="Calibri" w:hAnsi="Calibri" w:cs="Calibri"/>
+          <w:b/>
+          <w:sz w:val="24"/>
+          <w:szCs w:val="24"/>
+        </w:rPr>
+        <w:t xml:space="preserve">bajo el rol de </w:t>
+      </w:r>
+      <w:r>
+        <w:rPr>
+          <w:rFonts w:ascii="Calibri" w:eastAsia="Calibri" w:hAnsi="Calibri" w:cs="Calibri"/>
+          <w:b/>
+          <w:i/>
+          <w:sz w:val="24"/>
+          <w:szCs w:val="24"/>
+        </w:rPr>
+        <w:t>Manager</w:t>
+      </w:r>
+      <w:r>
+        <w:rPr>
+          <w:rFonts w:ascii="Calibri" w:eastAsia="Calibri" w:hAnsi="Calibri" w:cs="Calibri"/>
+          <w:b/>
+          <w:i/>
+          <w:sz w:val="24"/>
+          <w:szCs w:val="24"/>
+        </w:rPr>
+        <w:t xml:space="preserve"> </w:t>
+      </w:r>
+      <w:r>
+        <w:rPr>
+          <w:rFonts w:ascii="Calibri" w:eastAsia="Calibri" w:hAnsi="Calibri" w:cs="Calibri"/>
+          <w:sz w:val="24"/>
+          <w:szCs w:val="24"/>
+        </w:rPr>
+        <w:t xml:space="preserve">y </w:t>
+      </w:r>
+      <w:r>
+        <w:rPr>
+          <w:rFonts w:ascii="Calibri" w:eastAsia="Calibri" w:hAnsi="Calibri" w:cs="Calibri"/>
+          <w:b/>
+          <w:sz w:val="24"/>
+          <w:szCs w:val="24"/>
+        </w:rPr>
+        <w:t>44</w:t>
       </w:r>
       <w:r>
         <w:rPr>
@@ -3888,7 +4510,7 @@
           <w:sz w:val="24"/>
           <w:szCs w:val="24"/>
         </w:rPr>
-        <w:t xml:space="preserve"> pertenecen a las tareas realizadas </w:t>
+        <w:t xml:space="preserve"> para las tareas desarrolladas </w:t>
       </w:r>
       <w:r>
         <w:rPr>
@@ -3907,60 +4529,7 @@
           <w:sz w:val="24"/>
           <w:szCs w:val="24"/>
         </w:rPr>
-        <w:t>Desarrollador</w:t>
-      </w:r>
-      <w:r>
-        <w:rPr>
-          <w:rFonts w:ascii="Calibri" w:eastAsia="Calibri" w:hAnsi="Calibri" w:cs="Calibri"/>
-          <w:sz w:val="24"/>
-          <w:szCs w:val="24"/>
-        </w:rPr>
-        <w:t xml:space="preserve"> y </w:t>
-      </w:r>
-      <w:r>
-        <w:rPr>
-          <w:rFonts w:ascii="Calibri" w:eastAsia="Calibri" w:hAnsi="Calibri" w:cs="Calibri"/>
-          <w:b/>
-          <w:sz w:val="24"/>
-          <w:szCs w:val="24"/>
-        </w:rPr>
-        <w:t>139</w:t>
-      </w:r>
-      <w:r>
-        <w:rPr>
-          <w:rFonts w:ascii="Calibri" w:eastAsia="Calibri" w:hAnsi="Calibri" w:cs="Calibri"/>
-          <w:b/>
-          <w:sz w:val="24"/>
-          <w:szCs w:val="24"/>
-        </w:rPr>
-        <w:t xml:space="preserve"> minutos</w:t>
-      </w:r>
-      <w:r>
-        <w:rPr>
-          <w:rFonts w:ascii="Calibri" w:eastAsia="Calibri" w:hAnsi="Calibri" w:cs="Calibri"/>
-          <w:sz w:val="24"/>
-          <w:szCs w:val="24"/>
-        </w:rPr>
-        <w:t xml:space="preserve"> para las tareas desarrolladas </w:t>
-      </w:r>
-      <w:r>
-        <w:rPr>
-          <w:rFonts w:ascii="Calibri" w:eastAsia="Calibri" w:hAnsi="Calibri" w:cs="Calibri"/>
-          <w:b/>
-          <w:sz w:val="24"/>
-          <w:szCs w:val="24"/>
-        </w:rPr>
-        <w:t xml:space="preserve">bajo el rol de </w:t>
-      </w:r>
-      <w:r>
-        <w:rPr>
-          <w:rFonts w:ascii="Calibri" w:eastAsia="Calibri" w:hAnsi="Calibri" w:cs="Calibri"/>
-          <w:b/>
-          <w:i/>
-          <w:sz w:val="24"/>
-          <w:szCs w:val="24"/>
-        </w:rPr>
-        <w:t>Manager</w:t>
+        <w:t>Analista</w:t>
       </w:r>
       <w:r>
         <w:rPr>
@@ -4011,33 +4580,16 @@
           <w:sz w:val="24"/>
           <w:szCs w:val="24"/>
         </w:rPr>
-        <w:t>25</w:t>
-      </w:r>
-      <w:r>
-        <w:rPr>
-          <w:rFonts w:ascii="Calibri" w:eastAsia="Calibri" w:hAnsi="Calibri" w:cs="Calibri"/>
-          <w:sz w:val="24"/>
-          <w:szCs w:val="24"/>
-        </w:rPr>
-        <w:t xml:space="preserve">min * 20€/h → </w:t>
-      </w:r>
-      <w:r>
-        <w:rPr>
-          <w:rFonts w:ascii="Calibri" w:eastAsia="Calibri" w:hAnsi="Calibri" w:cs="Calibri"/>
-          <w:b/>
-          <w:sz w:val="24"/>
-          <w:szCs w:val="24"/>
-        </w:rPr>
-        <w:t>8</w:t>
-      </w:r>
-      <w:r>
-        <w:rPr>
-          <w:rFonts w:ascii="Calibri" w:eastAsia="Calibri" w:hAnsi="Calibri" w:cs="Calibri"/>
-          <w:b/>
-          <w:sz w:val="24"/>
-          <w:szCs w:val="24"/>
-        </w:rPr>
-        <w:t xml:space="preserve">,33€ </w:t>
+        <w:t xml:space="preserve">25min * 20€/h → </w:t>
+      </w:r>
+      <w:r>
+        <w:rPr>
+          <w:rFonts w:ascii="Calibri" w:eastAsia="Calibri" w:hAnsi="Calibri" w:cs="Calibri"/>
+          <w:b/>
+          <w:sz w:val="24"/>
+          <w:szCs w:val="24"/>
+        </w:rPr>
+        <w:t xml:space="preserve">8,33€ </w:t>
       </w:r>
       <w:r>
         <w:rPr>
@@ -4085,7 +4637,7 @@
           <w:sz w:val="24"/>
           <w:szCs w:val="24"/>
         </w:rPr>
-        <w:t>139</w:t>
+        <w:t>95</w:t>
       </w:r>
       <w:r>
         <w:rPr>
@@ -4102,16 +4654,16 @@
           <w:sz w:val="24"/>
           <w:szCs w:val="24"/>
         </w:rPr>
-        <w:t>69,5</w:t>
-      </w:r>
-      <w:r>
-        <w:rPr>
-          <w:rFonts w:ascii="Calibri" w:eastAsia="Calibri" w:hAnsi="Calibri" w:cs="Calibri"/>
-          <w:b/>
-          <w:sz w:val="24"/>
-          <w:szCs w:val="24"/>
-        </w:rPr>
-        <w:t xml:space="preserve">€ </w:t>
+        <w:t>47</w:t>
+      </w:r>
+      <w:r>
+        <w:rPr>
+          <w:rFonts w:ascii="Calibri" w:eastAsia="Calibri" w:hAnsi="Calibri" w:cs="Calibri"/>
+          <w:b/>
+          <w:sz w:val="24"/>
+          <w:szCs w:val="24"/>
+        </w:rPr>
+        <w:t xml:space="preserve">,5€ </w:t>
       </w:r>
       <w:r>
         <w:rPr>
@@ -4141,6 +4693,10 @@
     </w:p>
     <w:p>
       <w:pPr>
+        <w:numPr>
+          <w:ilvl w:val="0"/>
+          <w:numId w:val="4"/>
+        </w:numPr>
         <w:spacing w:after="160" w:line="259" w:lineRule="auto"/>
         <w:jc w:val="both"/>
         <w:rPr>
@@ -4155,60 +4711,58 @@
           <w:sz w:val="24"/>
           <w:szCs w:val="24"/>
         </w:rPr>
-        <w:t xml:space="preserve">Esto suma un </w:t>
-      </w:r>
-      <w:r>
-        <w:rPr>
-          <w:rFonts w:ascii="Calibri" w:eastAsia="Calibri" w:hAnsi="Calibri" w:cs="Calibri"/>
-          <w:b/>
-          <w:sz w:val="24"/>
-          <w:szCs w:val="24"/>
-        </w:rPr>
-        <w:t xml:space="preserve">total de </w:t>
-      </w:r>
-      <w:r>
-        <w:rPr>
-          <w:rFonts w:ascii="Calibri" w:eastAsia="Calibri" w:hAnsi="Calibri" w:cs="Calibri"/>
-          <w:b/>
-          <w:sz w:val="24"/>
-          <w:szCs w:val="24"/>
-        </w:rPr>
-        <w:t>7</w:t>
-      </w:r>
-      <w:r>
-        <w:rPr>
-          <w:rFonts w:ascii="Calibri" w:eastAsia="Calibri" w:hAnsi="Calibri" w:cs="Calibri"/>
-          <w:b/>
-          <w:sz w:val="24"/>
-          <w:szCs w:val="24"/>
-        </w:rPr>
-        <w:t>7,</w:t>
-      </w:r>
-      <w:r>
-        <w:rPr>
-          <w:rFonts w:ascii="Calibri" w:eastAsia="Calibri" w:hAnsi="Calibri" w:cs="Calibri"/>
-          <w:b/>
-          <w:sz w:val="24"/>
-          <w:szCs w:val="24"/>
-        </w:rPr>
-        <w:t>8</w:t>
-      </w:r>
-      <w:r>
-        <w:rPr>
-          <w:rFonts w:ascii="Calibri" w:eastAsia="Calibri" w:hAnsi="Calibri" w:cs="Calibri"/>
-          <w:b/>
-          <w:sz w:val="24"/>
-          <w:szCs w:val="24"/>
-        </w:rPr>
-        <w:t>3€</w:t>
-      </w:r>
-      <w:r>
-        <w:rPr>
-          <w:rFonts w:ascii="Calibri" w:eastAsia="Calibri" w:hAnsi="Calibri" w:cs="Calibri"/>
-          <w:sz w:val="24"/>
-          <w:szCs w:val="24"/>
-        </w:rPr>
-        <w:t xml:space="preserve"> del coste del contrato.</w:t>
+        <w:t>44</w:t>
+      </w:r>
+      <w:r>
+        <w:rPr>
+          <w:rFonts w:ascii="Calibri" w:eastAsia="Calibri" w:hAnsi="Calibri" w:cs="Calibri"/>
+          <w:sz w:val="24"/>
+          <w:szCs w:val="24"/>
+        </w:rPr>
+        <w:t xml:space="preserve"> min* 30€/h → </w:t>
+      </w:r>
+      <w:r>
+        <w:rPr>
+          <w:rFonts w:ascii="Calibri" w:eastAsia="Calibri" w:hAnsi="Calibri" w:cs="Calibri"/>
+          <w:b/>
+          <w:sz w:val="24"/>
+          <w:szCs w:val="24"/>
+        </w:rPr>
+        <w:t>22</w:t>
+      </w:r>
+      <w:r>
+        <w:rPr>
+          <w:rFonts w:ascii="Calibri" w:eastAsia="Calibri" w:hAnsi="Calibri" w:cs="Calibri"/>
+          <w:b/>
+          <w:sz w:val="24"/>
+          <w:szCs w:val="24"/>
+        </w:rPr>
+        <w:t xml:space="preserve">€ </w:t>
+      </w:r>
+      <w:r>
+        <w:rPr>
+          <w:rFonts w:ascii="Calibri" w:eastAsia="Calibri" w:hAnsi="Calibri" w:cs="Calibri"/>
+          <w:sz w:val="24"/>
+          <w:szCs w:val="24"/>
+        </w:rPr>
+        <w:t>(</w:t>
+      </w:r>
+      <w:r>
+        <w:rPr>
+          <w:rFonts w:ascii="Calibri" w:eastAsia="Calibri" w:hAnsi="Calibri" w:cs="Calibri"/>
+          <w:i/>
+          <w:sz w:val="24"/>
+          <w:szCs w:val="24"/>
+        </w:rPr>
+        <w:t>Manager</w:t>
+      </w:r>
+      <w:r>
+        <w:rPr>
+          <w:rFonts w:ascii="Calibri" w:eastAsia="Calibri" w:hAnsi="Calibri" w:cs="Calibri"/>
+          <w:sz w:val="24"/>
+          <w:szCs w:val="24"/>
+        </w:rPr>
+        <w:t>)</w:t>
       </w:r>
     </w:p>
     <w:p>
@@ -4227,122 +4781,24 @@
           <w:sz w:val="24"/>
           <w:szCs w:val="24"/>
         </w:rPr>
-        <w:t xml:space="preserve">Se ha establecido un </w:t>
-      </w:r>
-      <w:r>
-        <w:rPr>
-          <w:rFonts w:ascii="Calibri" w:eastAsia="Calibri" w:hAnsi="Calibri" w:cs="Calibri"/>
-          <w:b/>
-          <w:sz w:val="24"/>
-          <w:szCs w:val="24"/>
-        </w:rPr>
-        <w:t>modelo de amortización lineal a 3 años (36 meses)</w:t>
-      </w:r>
-      <w:r>
-        <w:rPr>
-          <w:rFonts w:ascii="Calibri" w:eastAsia="Calibri" w:hAnsi="Calibri" w:cs="Calibri"/>
-          <w:sz w:val="24"/>
-          <w:szCs w:val="24"/>
-        </w:rPr>
-        <w:t xml:space="preserve"> con el que cuantificar la devaluación del equipo informático empleado en el desarrollo del proyecto. Si contamos con un </w:t>
-      </w:r>
-      <w:proofErr w:type="spellStart"/>
-      <w:r>
-        <w:rPr>
-          <w:rFonts w:ascii="Calibri" w:eastAsia="Calibri" w:hAnsi="Calibri" w:cs="Calibri"/>
-          <w:i/>
-          <w:sz w:val="24"/>
-          <w:szCs w:val="24"/>
-        </w:rPr>
-        <w:t>setup</w:t>
-      </w:r>
-      <w:proofErr w:type="spellEnd"/>
-      <w:r>
-        <w:rPr>
-          <w:rFonts w:ascii="Calibri" w:eastAsia="Calibri" w:hAnsi="Calibri" w:cs="Calibri"/>
-          <w:i/>
-          <w:sz w:val="24"/>
-          <w:szCs w:val="24"/>
-        </w:rPr>
-        <w:t xml:space="preserve"> </w:t>
-      </w:r>
-      <w:r>
-        <w:rPr>
-          <w:rFonts w:ascii="Calibri" w:eastAsia="Calibri" w:hAnsi="Calibri" w:cs="Calibri"/>
-          <w:sz w:val="24"/>
-          <w:szCs w:val="24"/>
-        </w:rPr>
-        <w:t xml:space="preserve">con un </w:t>
-      </w:r>
-      <w:r>
-        <w:rPr>
-          <w:rFonts w:ascii="Calibri" w:eastAsia="Calibri" w:hAnsi="Calibri" w:cs="Calibri"/>
-          <w:b/>
-          <w:sz w:val="24"/>
-          <w:szCs w:val="24"/>
-        </w:rPr>
-        <w:t xml:space="preserve">valor de adquisición </w:t>
-      </w:r>
-      <w:r>
-        <w:rPr>
-          <w:rFonts w:ascii="Calibri" w:eastAsia="Calibri" w:hAnsi="Calibri" w:cs="Calibri"/>
-          <w:sz w:val="24"/>
-          <w:szCs w:val="24"/>
-        </w:rPr>
-        <w:t xml:space="preserve">de </w:t>
-      </w:r>
-      <w:r>
-        <w:rPr>
-          <w:rFonts w:ascii="Calibri" w:eastAsia="Calibri" w:hAnsi="Calibri" w:cs="Calibri"/>
-          <w:b/>
-          <w:sz w:val="24"/>
-          <w:szCs w:val="24"/>
-        </w:rPr>
-        <w:t xml:space="preserve">2000€, </w:t>
-      </w:r>
-      <w:r>
-        <w:rPr>
-          <w:rFonts w:ascii="Calibri" w:eastAsia="Calibri" w:hAnsi="Calibri" w:cs="Calibri"/>
-          <w:sz w:val="24"/>
-          <w:szCs w:val="24"/>
-        </w:rPr>
-        <w:t xml:space="preserve">el cual será empleado durante los </w:t>
-      </w:r>
-      <w:r>
-        <w:rPr>
-          <w:rFonts w:ascii="Calibri" w:eastAsia="Calibri" w:hAnsi="Calibri" w:cs="Calibri"/>
-          <w:sz w:val="24"/>
-          <w:szCs w:val="24"/>
-          <w:u w:val="single"/>
-        </w:rPr>
-        <w:t>cuatro meses</w:t>
-      </w:r>
-      <w:r>
-        <w:rPr>
-          <w:rFonts w:ascii="Calibri" w:eastAsia="Calibri" w:hAnsi="Calibri" w:cs="Calibri"/>
-          <w:sz w:val="24"/>
-          <w:szCs w:val="24"/>
-        </w:rPr>
-        <w:t xml:space="preserve"> que dura el proyecto, podemos obtener el coeficiente de amortización lineal asociado al coste total del </w:t>
-      </w:r>
-      <w:proofErr w:type="spellStart"/>
-      <w:r>
-        <w:rPr>
-          <w:rFonts w:ascii="Calibri" w:eastAsia="Calibri" w:hAnsi="Calibri" w:cs="Calibri"/>
-          <w:i/>
-          <w:sz w:val="24"/>
-          <w:szCs w:val="24"/>
-        </w:rPr>
-        <w:t>setup</w:t>
-      </w:r>
-      <w:proofErr w:type="spellEnd"/>
-      <w:r>
-        <w:rPr>
-          <w:rFonts w:ascii="Calibri" w:eastAsia="Calibri" w:hAnsi="Calibri" w:cs="Calibri"/>
-          <w:sz w:val="24"/>
-          <w:szCs w:val="24"/>
-        </w:rPr>
-        <w:t xml:space="preserve"> siguiendo la siguiente fórmula: </w:t>
+        <w:t xml:space="preserve">Esto suma un </w:t>
+      </w:r>
+      <w:r>
+        <w:rPr>
+          <w:rFonts w:ascii="Calibri" w:eastAsia="Calibri" w:hAnsi="Calibri" w:cs="Calibri"/>
+          <w:b/>
+          <w:sz w:val="24"/>
+          <w:szCs w:val="24"/>
+        </w:rPr>
+        <w:t>total de 77,83€</w:t>
+      </w:r>
+      <w:r>
+        <w:rPr>
+          <w:rFonts w:ascii="Calibri" w:eastAsia="Calibri" w:hAnsi="Calibri" w:cs="Calibri"/>
+          <w:sz w:val="24"/>
+          <w:szCs w:val="24"/>
+        </w:rPr>
+        <w:t xml:space="preserve"> del coste del contrato.</w:t>
       </w:r>
     </w:p>
     <w:p>
@@ -4358,42 +4814,135 @@
       <w:r>
         <w:rPr>
           <w:rFonts w:ascii="Calibri" w:eastAsia="Calibri" w:hAnsi="Calibri" w:cs="Calibri"/>
-          <w:b/>
+          <w:sz w:val="24"/>
+          <w:szCs w:val="24"/>
+        </w:rPr>
+        <w:t xml:space="preserve">Se ha establecido un </w:t>
+      </w:r>
+      <w:r>
+        <w:rPr>
+          <w:rFonts w:ascii="Calibri" w:eastAsia="Calibri" w:hAnsi="Calibri" w:cs="Calibri"/>
+          <w:b/>
+          <w:sz w:val="24"/>
+          <w:szCs w:val="24"/>
+        </w:rPr>
+        <w:t>modelo de amortización lineal a 3 años (36 meses)</w:t>
+      </w:r>
+      <w:r>
+        <w:rPr>
+          <w:rFonts w:ascii="Calibri" w:eastAsia="Calibri" w:hAnsi="Calibri" w:cs="Calibri"/>
+          <w:sz w:val="24"/>
+          <w:szCs w:val="24"/>
+        </w:rPr>
+        <w:t xml:space="preserve"> con el que cuantificar la devaluación del equipo informático empleado en el desarrollo del proyecto. Si contamos con un </w:t>
+      </w:r>
+      <w:proofErr w:type="spellStart"/>
+      <w:r>
+        <w:rPr>
+          <w:rFonts w:ascii="Calibri" w:eastAsia="Calibri" w:hAnsi="Calibri" w:cs="Calibri"/>
           <w:i/>
           <w:sz w:val="24"/>
           <w:szCs w:val="24"/>
         </w:rPr>
-        <w:t xml:space="preserve">Amortización anual = Valor de adquisición * </w:t>
-      </w:r>
-      <w:proofErr w:type="gramStart"/>
-      <w:r>
-        <w:rPr>
-          <w:rFonts w:ascii="Calibri" w:eastAsia="Calibri" w:hAnsi="Calibri" w:cs="Calibri"/>
-          <w:b/>
+        <w:t>setup</w:t>
+      </w:r>
+      <w:proofErr w:type="spellEnd"/>
+      <w:r>
+        <w:rPr>
+          <w:rFonts w:ascii="Calibri" w:eastAsia="Calibri" w:hAnsi="Calibri" w:cs="Calibri"/>
           <w:i/>
           <w:sz w:val="24"/>
           <w:szCs w:val="24"/>
         </w:rPr>
-        <w:t>coeficiente(</w:t>
-      </w:r>
-      <w:proofErr w:type="gramEnd"/>
-      <w:r>
-        <w:rPr>
-          <w:rFonts w:ascii="Calibri" w:eastAsia="Calibri" w:hAnsi="Calibri" w:cs="Calibri"/>
-          <w:b/>
+        <w:t xml:space="preserve"> </w:t>
+      </w:r>
+      <w:r>
+        <w:rPr>
+          <w:rFonts w:ascii="Calibri" w:eastAsia="Calibri" w:hAnsi="Calibri" w:cs="Calibri"/>
+          <w:sz w:val="24"/>
+          <w:szCs w:val="24"/>
+        </w:rPr>
+        <w:t xml:space="preserve">con un </w:t>
+      </w:r>
+      <w:r>
+        <w:rPr>
+          <w:rFonts w:ascii="Calibri" w:eastAsia="Calibri" w:hAnsi="Calibri" w:cs="Calibri"/>
+          <w:b/>
+          <w:sz w:val="24"/>
+          <w:szCs w:val="24"/>
+        </w:rPr>
+        <w:t xml:space="preserve">valor de adquisición </w:t>
+      </w:r>
+      <w:r>
+        <w:rPr>
+          <w:rFonts w:ascii="Calibri" w:eastAsia="Calibri" w:hAnsi="Calibri" w:cs="Calibri"/>
+          <w:sz w:val="24"/>
+          <w:szCs w:val="24"/>
+        </w:rPr>
+        <w:t xml:space="preserve">de </w:t>
+      </w:r>
+      <w:r>
+        <w:rPr>
+          <w:rFonts w:ascii="Calibri" w:eastAsia="Calibri" w:hAnsi="Calibri" w:cs="Calibri"/>
+          <w:b/>
+          <w:sz w:val="24"/>
+          <w:szCs w:val="24"/>
+        </w:rPr>
+        <w:t xml:space="preserve">2000€, </w:t>
+      </w:r>
+      <w:r>
+        <w:rPr>
+          <w:rFonts w:ascii="Calibri" w:eastAsia="Calibri" w:hAnsi="Calibri" w:cs="Calibri"/>
+          <w:sz w:val="24"/>
+          <w:szCs w:val="24"/>
+        </w:rPr>
+        <w:t xml:space="preserve">el cual será empleado durante los </w:t>
+      </w:r>
+      <w:r>
+        <w:rPr>
+          <w:rFonts w:ascii="Calibri" w:eastAsia="Calibri" w:hAnsi="Calibri" w:cs="Calibri"/>
+          <w:sz w:val="24"/>
+          <w:szCs w:val="24"/>
+          <w:u w:val="single"/>
+        </w:rPr>
+        <w:t xml:space="preserve">cuatro </w:t>
+      </w:r>
+      <w:r>
+        <w:rPr>
+          <w:rFonts w:ascii="Calibri" w:eastAsia="Calibri" w:hAnsi="Calibri" w:cs="Calibri"/>
+          <w:sz w:val="24"/>
+          <w:szCs w:val="24"/>
+          <w:u w:val="single"/>
+        </w:rPr>
+        <w:lastRenderedPageBreak/>
+        <w:t>meses</w:t>
+      </w:r>
+      <w:r>
+        <w:rPr>
+          <w:rFonts w:ascii="Calibri" w:eastAsia="Calibri" w:hAnsi="Calibri" w:cs="Calibri"/>
+          <w:sz w:val="24"/>
+          <w:szCs w:val="24"/>
+        </w:rPr>
+        <w:t xml:space="preserve"> que dura el proyecto, podemos obtener el coeficiente de amortización lineal asociado al coste total del </w:t>
+      </w:r>
+      <w:proofErr w:type="spellStart"/>
+      <w:r>
+        <w:rPr>
+          <w:rFonts w:ascii="Calibri" w:eastAsia="Calibri" w:hAnsi="Calibri" w:cs="Calibri"/>
           <w:i/>
           <w:sz w:val="24"/>
           <w:szCs w:val="24"/>
         </w:rPr>
-        <w:t>%)</w:t>
-      </w:r>
-      <w:r>
-        <w:rPr>
-          <w:rFonts w:ascii="Calibri" w:eastAsia="Calibri" w:hAnsi="Calibri" w:cs="Calibri"/>
-          <w:sz w:val="24"/>
-          <w:szCs w:val="24"/>
-        </w:rPr>
-        <w:t xml:space="preserve"> </w:t>
+        <w:t>setup</w:t>
+      </w:r>
+      <w:proofErr w:type="spellEnd"/>
+      <w:r>
+        <w:rPr>
+          <w:rFonts w:ascii="Calibri" w:eastAsia="Calibri" w:hAnsi="Calibri" w:cs="Calibri"/>
+          <w:sz w:val="24"/>
+          <w:szCs w:val="24"/>
+        </w:rPr>
+        <w:t xml:space="preserve"> siguiendo la siguiente fórmula: </w:t>
       </w:r>
     </w:p>
     <w:p>
@@ -4402,53 +4951,49 @@
         <w:jc w:val="both"/>
         <w:rPr>
           <w:rFonts w:ascii="Calibri" w:eastAsia="Calibri" w:hAnsi="Calibri" w:cs="Calibri"/>
-          <w:b/>
-          <w:sz w:val="24"/>
-          <w:szCs w:val="24"/>
-        </w:rPr>
-      </w:pPr>
-      <w:r>
-        <w:rPr>
-          <w:rFonts w:ascii="Calibri" w:eastAsia="Calibri" w:hAnsi="Calibri" w:cs="Calibri"/>
-          <w:b/>
-          <w:sz w:val="24"/>
-          <w:szCs w:val="24"/>
-        </w:rPr>
-        <w:t>4 meses</w:t>
-      </w:r>
-      <w:r>
-        <w:rPr>
-          <w:rFonts w:ascii="Calibri" w:eastAsia="Calibri" w:hAnsi="Calibri" w:cs="Calibri"/>
-          <w:sz w:val="24"/>
-          <w:szCs w:val="24"/>
-        </w:rPr>
-        <w:t xml:space="preserve"> representan el </w:t>
-      </w:r>
-      <w:r>
-        <w:rPr>
-          <w:rFonts w:ascii="Calibri" w:eastAsia="Calibri" w:hAnsi="Calibri" w:cs="Calibri"/>
-          <w:b/>
-          <w:sz w:val="24"/>
-          <w:szCs w:val="24"/>
-        </w:rPr>
-        <w:t>11%</w:t>
-      </w:r>
-      <w:r>
-        <w:rPr>
-          <w:rFonts w:ascii="Calibri" w:eastAsia="Calibri" w:hAnsi="Calibri" w:cs="Calibri"/>
-          <w:sz w:val="24"/>
-          <w:szCs w:val="24"/>
-        </w:rPr>
-        <w:t xml:space="preserve"> aproximadamente sobre la vida útil del equipo informático</w:t>
-      </w:r>
-      <w:r>
-        <w:rPr>
-          <w:rFonts w:ascii="Calibri" w:eastAsia="Calibri" w:hAnsi="Calibri" w:cs="Calibri"/>
-          <w:b/>
-          <w:sz w:val="24"/>
-          <w:szCs w:val="24"/>
-        </w:rPr>
-        <w:t xml:space="preserve"> (36 meses).</w:t>
+          <w:sz w:val="24"/>
+          <w:szCs w:val="24"/>
+        </w:rPr>
+      </w:pPr>
+      <w:r>
+        <w:rPr>
+          <w:rFonts w:ascii="Calibri" w:eastAsia="Calibri" w:hAnsi="Calibri" w:cs="Calibri"/>
+          <w:b/>
+          <w:i/>
+          <w:sz w:val="24"/>
+          <w:szCs w:val="24"/>
+        </w:rPr>
+        <w:t xml:space="preserve">Amortización anual = Valor de adquisición * </w:t>
+      </w:r>
+      <w:proofErr w:type="gramStart"/>
+      <w:r>
+        <w:rPr>
+          <w:rFonts w:ascii="Calibri" w:eastAsia="Calibri" w:hAnsi="Calibri" w:cs="Calibri"/>
+          <w:b/>
+          <w:i/>
+          <w:sz w:val="24"/>
+          <w:szCs w:val="24"/>
+        </w:rPr>
+        <w:t>coeficiente(</w:t>
+      </w:r>
+      <w:proofErr w:type="gramEnd"/>
+      <w:r>
+        <w:rPr>
+          <w:rFonts w:ascii="Calibri" w:eastAsia="Calibri" w:hAnsi="Calibri" w:cs="Calibri"/>
+          <w:b/>
+          <w:i/>
+          <w:sz w:val="24"/>
+          <w:szCs w:val="24"/>
+        </w:rPr>
+        <w:t>%)</w:t>
+      </w:r>
+      <w:r>
+        <w:rPr>
+          <w:rFonts w:ascii="Calibri" w:eastAsia="Calibri" w:hAnsi="Calibri" w:cs="Calibri"/>
+          <w:sz w:val="24"/>
+          <w:szCs w:val="24"/>
+        </w:rPr>
+        <w:t xml:space="preserve"> </w:t>
       </w:r>
     </w:p>
     <w:p>
@@ -4457,17 +5002,53 @@
         <w:jc w:val="both"/>
         <w:rPr>
           <w:rFonts w:ascii="Calibri" w:eastAsia="Calibri" w:hAnsi="Calibri" w:cs="Calibri"/>
-          <w:sz w:val="24"/>
-          <w:szCs w:val="24"/>
-        </w:rPr>
-      </w:pPr>
-      <w:r>
-        <w:rPr>
-          <w:rFonts w:ascii="Calibri" w:eastAsia="Calibri" w:hAnsi="Calibri" w:cs="Calibri"/>
-          <w:sz w:val="24"/>
-          <w:szCs w:val="24"/>
-        </w:rPr>
-        <w:t>Aplicando el coeficiente de amortización sobre coste individual en bruto obtenido justo antes tenemos el presupuesto individual final:</w:t>
+          <w:b/>
+          <w:sz w:val="24"/>
+          <w:szCs w:val="24"/>
+        </w:rPr>
+      </w:pPr>
+      <w:r>
+        <w:rPr>
+          <w:rFonts w:ascii="Calibri" w:eastAsia="Calibri" w:hAnsi="Calibri" w:cs="Calibri"/>
+          <w:b/>
+          <w:sz w:val="24"/>
+          <w:szCs w:val="24"/>
+        </w:rPr>
+        <w:t>4 meses</w:t>
+      </w:r>
+      <w:r>
+        <w:rPr>
+          <w:rFonts w:ascii="Calibri" w:eastAsia="Calibri" w:hAnsi="Calibri" w:cs="Calibri"/>
+          <w:sz w:val="24"/>
+          <w:szCs w:val="24"/>
+        </w:rPr>
+        <w:t xml:space="preserve"> representan el </w:t>
+      </w:r>
+      <w:r>
+        <w:rPr>
+          <w:rFonts w:ascii="Calibri" w:eastAsia="Calibri" w:hAnsi="Calibri" w:cs="Calibri"/>
+          <w:b/>
+          <w:sz w:val="24"/>
+          <w:szCs w:val="24"/>
+        </w:rPr>
+        <w:t>11%</w:t>
+      </w:r>
+      <w:r>
+        <w:rPr>
+          <w:rFonts w:ascii="Calibri" w:eastAsia="Calibri" w:hAnsi="Calibri" w:cs="Calibri"/>
+          <w:sz w:val="24"/>
+          <w:szCs w:val="24"/>
+        </w:rPr>
+        <w:t xml:space="preserve"> aproximadamente sobre la vida útil del equipo informático</w:t>
+      </w:r>
+      <w:r>
+        <w:rPr>
+          <w:rFonts w:ascii="Calibri" w:eastAsia="Calibri" w:hAnsi="Calibri" w:cs="Calibri"/>
+          <w:b/>
+          <w:sz w:val="24"/>
+          <w:szCs w:val="24"/>
+        </w:rPr>
+        <w:t xml:space="preserve"> (36 meses).</w:t>
       </w:r>
     </w:p>
     <w:p>
@@ -4476,276 +5057,17 @@
         <w:jc w:val="both"/>
         <w:rPr>
           <w:rFonts w:ascii="Calibri" w:eastAsia="Calibri" w:hAnsi="Calibri" w:cs="Calibri"/>
-          <w:b/>
-          <w:sz w:val="24"/>
-          <w:szCs w:val="24"/>
-        </w:rPr>
-      </w:pPr>
-      <w:r>
-        <w:rPr>
-          <w:rFonts w:ascii="Calibri" w:eastAsia="Calibri" w:hAnsi="Calibri" w:cs="Calibri"/>
-          <w:b/>
-          <w:sz w:val="24"/>
-          <w:szCs w:val="24"/>
-        </w:rPr>
-        <w:t>11%</w:t>
-      </w:r>
-      <w:r>
-        <w:rPr>
-          <w:rFonts w:ascii="Calibri" w:eastAsia="Calibri" w:hAnsi="Calibri" w:cs="Calibri"/>
-          <w:sz w:val="24"/>
-          <w:szCs w:val="24"/>
-        </w:rPr>
-        <w:t xml:space="preserve"> de </w:t>
-      </w:r>
-      <w:r>
-        <w:rPr>
-          <w:rFonts w:ascii="Calibri" w:eastAsia="Calibri" w:hAnsi="Calibri" w:cs="Calibri"/>
-          <w:b/>
-          <w:sz w:val="24"/>
-          <w:szCs w:val="24"/>
-        </w:rPr>
-        <w:t>77</w:t>
-      </w:r>
-      <w:r>
-        <w:rPr>
-          <w:rFonts w:ascii="Calibri" w:eastAsia="Calibri" w:hAnsi="Calibri" w:cs="Calibri"/>
-          <w:b/>
-          <w:sz w:val="24"/>
-          <w:szCs w:val="24"/>
-        </w:rPr>
-        <w:t>,</w:t>
-      </w:r>
-      <w:r>
-        <w:rPr>
-          <w:rFonts w:ascii="Calibri" w:eastAsia="Calibri" w:hAnsi="Calibri" w:cs="Calibri"/>
-          <w:b/>
-          <w:sz w:val="24"/>
-          <w:szCs w:val="24"/>
-        </w:rPr>
-        <w:t>8</w:t>
-      </w:r>
-      <w:r>
-        <w:rPr>
-          <w:rFonts w:ascii="Calibri" w:eastAsia="Calibri" w:hAnsi="Calibri" w:cs="Calibri"/>
-          <w:b/>
-          <w:sz w:val="24"/>
-          <w:szCs w:val="24"/>
-        </w:rPr>
-        <w:t>3€</w:t>
-      </w:r>
-      <w:r>
-        <w:rPr>
-          <w:rFonts w:ascii="Calibri" w:eastAsia="Calibri" w:hAnsi="Calibri" w:cs="Calibri"/>
-          <w:sz w:val="24"/>
-          <w:szCs w:val="24"/>
-        </w:rPr>
-        <w:t xml:space="preserve"> son </w:t>
-      </w:r>
-      <w:r>
-        <w:rPr>
-          <w:rFonts w:ascii="Calibri" w:eastAsia="Calibri" w:hAnsi="Calibri" w:cs="Calibri"/>
-          <w:b/>
-          <w:sz w:val="24"/>
-          <w:szCs w:val="24"/>
-        </w:rPr>
-        <w:t>8</w:t>
-      </w:r>
-      <w:r>
-        <w:rPr>
-          <w:rFonts w:ascii="Calibri" w:eastAsia="Calibri" w:hAnsi="Calibri" w:cs="Calibri"/>
-          <w:b/>
-          <w:sz w:val="24"/>
-          <w:szCs w:val="24"/>
-        </w:rPr>
-        <w:t>,</w:t>
-      </w:r>
-      <w:r>
-        <w:rPr>
-          <w:rFonts w:ascii="Calibri" w:eastAsia="Calibri" w:hAnsi="Calibri" w:cs="Calibri"/>
-          <w:b/>
-          <w:sz w:val="24"/>
-          <w:szCs w:val="24"/>
-        </w:rPr>
-        <w:t>5</w:t>
-      </w:r>
-      <w:r>
-        <w:rPr>
-          <w:rFonts w:ascii="Calibri" w:eastAsia="Calibri" w:hAnsi="Calibri" w:cs="Calibri"/>
-          <w:b/>
-          <w:sz w:val="24"/>
-          <w:szCs w:val="24"/>
-        </w:rPr>
-        <w:t>€</w:t>
-      </w:r>
-      <w:r>
-        <w:rPr>
-          <w:rFonts w:ascii="Calibri" w:eastAsia="Calibri" w:hAnsi="Calibri" w:cs="Calibri"/>
-          <w:sz w:val="24"/>
-          <w:szCs w:val="24"/>
-        </w:rPr>
-        <w:t xml:space="preserve"> por lo que el </w:t>
-      </w:r>
-      <w:r>
-        <w:rPr>
-          <w:rFonts w:ascii="Calibri" w:eastAsia="Calibri" w:hAnsi="Calibri" w:cs="Calibri"/>
-          <w:b/>
-          <w:sz w:val="24"/>
-          <w:szCs w:val="24"/>
-        </w:rPr>
-        <w:t>presupuesto final</w:t>
-      </w:r>
-      <w:r>
-        <w:rPr>
-          <w:rFonts w:ascii="Calibri" w:eastAsia="Calibri" w:hAnsi="Calibri" w:cs="Calibri"/>
-          <w:sz w:val="24"/>
-          <w:szCs w:val="24"/>
-        </w:rPr>
-        <w:t xml:space="preserve"> es de </w:t>
-      </w:r>
-      <w:r>
-        <w:rPr>
-          <w:rFonts w:ascii="Calibri" w:eastAsia="Calibri" w:hAnsi="Calibri" w:cs="Calibri"/>
-          <w:b/>
-          <w:sz w:val="24"/>
-          <w:szCs w:val="24"/>
-        </w:rPr>
-        <w:t>86</w:t>
-      </w:r>
-      <w:r>
-        <w:rPr>
-          <w:rFonts w:ascii="Calibri" w:eastAsia="Calibri" w:hAnsi="Calibri" w:cs="Calibri"/>
-          <w:b/>
-          <w:sz w:val="24"/>
-          <w:szCs w:val="24"/>
-        </w:rPr>
-        <w:t>,</w:t>
-      </w:r>
-      <w:r>
-        <w:rPr>
-          <w:rFonts w:ascii="Calibri" w:eastAsia="Calibri" w:hAnsi="Calibri" w:cs="Calibri"/>
-          <w:b/>
-          <w:sz w:val="24"/>
-          <w:szCs w:val="24"/>
-        </w:rPr>
-        <w:t>33</w:t>
-      </w:r>
-      <w:r>
-        <w:rPr>
-          <w:rFonts w:ascii="Calibri" w:eastAsia="Calibri" w:hAnsi="Calibri" w:cs="Calibri"/>
-          <w:b/>
-          <w:sz w:val="24"/>
-          <w:szCs w:val="24"/>
-        </w:rPr>
-        <w:t xml:space="preserve">€ </w:t>
-      </w:r>
-      <w:proofErr w:type="gramStart"/>
-      <w:r>
-        <w:rPr>
-          <w:rFonts w:ascii="Calibri" w:eastAsia="Calibri" w:hAnsi="Calibri" w:cs="Calibri"/>
-          <w:sz w:val="24"/>
-          <w:szCs w:val="24"/>
-        </w:rPr>
-        <w:t xml:space="preserve">( </w:t>
-      </w:r>
-      <w:r>
-        <w:rPr>
-          <w:rFonts w:ascii="Calibri" w:eastAsia="Calibri" w:hAnsi="Calibri" w:cs="Calibri"/>
-          <w:sz w:val="24"/>
-          <w:szCs w:val="24"/>
-        </w:rPr>
-        <w:t>7</w:t>
-      </w:r>
-      <w:r>
-        <w:rPr>
-          <w:rFonts w:ascii="Calibri" w:eastAsia="Calibri" w:hAnsi="Calibri" w:cs="Calibri"/>
-          <w:sz w:val="24"/>
-          <w:szCs w:val="24"/>
-        </w:rPr>
-        <w:t>7</w:t>
-      </w:r>
-      <w:proofErr w:type="gramEnd"/>
-      <w:r>
-        <w:rPr>
-          <w:rFonts w:ascii="Calibri" w:eastAsia="Calibri" w:hAnsi="Calibri" w:cs="Calibri"/>
-          <w:sz w:val="24"/>
-          <w:szCs w:val="24"/>
-        </w:rPr>
-        <w:t>,</w:t>
-      </w:r>
-      <w:r>
-        <w:rPr>
-          <w:rFonts w:ascii="Calibri" w:eastAsia="Calibri" w:hAnsi="Calibri" w:cs="Calibri"/>
-          <w:sz w:val="24"/>
-          <w:szCs w:val="24"/>
-        </w:rPr>
-        <w:t>8</w:t>
-      </w:r>
-      <w:r>
-        <w:rPr>
-          <w:rFonts w:ascii="Calibri" w:eastAsia="Calibri" w:hAnsi="Calibri" w:cs="Calibri"/>
-          <w:sz w:val="24"/>
-          <w:szCs w:val="24"/>
-        </w:rPr>
-        <w:t xml:space="preserve">3€ + </w:t>
-      </w:r>
-      <w:r>
-        <w:rPr>
-          <w:rFonts w:ascii="Calibri" w:eastAsia="Calibri" w:hAnsi="Calibri" w:cs="Calibri"/>
-          <w:sz w:val="24"/>
-          <w:szCs w:val="24"/>
-        </w:rPr>
-        <w:t>8</w:t>
-      </w:r>
-      <w:r>
-        <w:rPr>
-          <w:rFonts w:ascii="Calibri" w:eastAsia="Calibri" w:hAnsi="Calibri" w:cs="Calibri"/>
-          <w:sz w:val="24"/>
-          <w:szCs w:val="24"/>
-        </w:rPr>
-        <w:t>,</w:t>
-      </w:r>
-      <w:r>
-        <w:rPr>
-          <w:rFonts w:ascii="Calibri" w:eastAsia="Calibri" w:hAnsi="Calibri" w:cs="Calibri"/>
-          <w:sz w:val="24"/>
-          <w:szCs w:val="24"/>
-        </w:rPr>
-        <w:t>5</w:t>
-      </w:r>
-      <w:r>
-        <w:rPr>
-          <w:rFonts w:ascii="Calibri" w:eastAsia="Calibri" w:hAnsi="Calibri" w:cs="Calibri"/>
-          <w:sz w:val="24"/>
-          <w:szCs w:val="24"/>
-        </w:rPr>
-        <w:t>€</w:t>
-      </w:r>
-      <w:r>
-        <w:rPr>
-          <w:rFonts w:ascii="Calibri" w:eastAsia="Calibri" w:hAnsi="Calibri" w:cs="Calibri"/>
-          <w:b/>
-          <w:sz w:val="24"/>
-          <w:szCs w:val="24"/>
-        </w:rPr>
-        <w:t xml:space="preserve"> </w:t>
-      </w:r>
-      <w:r>
-        <w:rPr>
-          <w:rFonts w:ascii="Calibri" w:eastAsia="Calibri" w:hAnsi="Calibri" w:cs="Calibri"/>
-          <w:sz w:val="24"/>
-          <w:szCs w:val="24"/>
-        </w:rPr>
-        <w:t>)</w:t>
-      </w:r>
-      <w:r>
-        <w:rPr>
-          <w:rFonts w:ascii="Calibri" w:eastAsia="Calibri" w:hAnsi="Calibri" w:cs="Calibri"/>
-          <w:b/>
-          <w:sz w:val="24"/>
-          <w:szCs w:val="24"/>
-        </w:rPr>
-        <w:t xml:space="preserve"> </w:t>
+          <w:sz w:val="24"/>
+          <w:szCs w:val="24"/>
+        </w:rPr>
+      </w:pPr>
+      <w:r>
+        <w:rPr>
+          <w:rFonts w:ascii="Calibri" w:eastAsia="Calibri" w:hAnsi="Calibri" w:cs="Calibri"/>
+          <w:sz w:val="24"/>
+          <w:szCs w:val="24"/>
+        </w:rPr>
+        <w:t>Aplicando el coeficiente de amortización sobre coste individual en bruto obtenido justo antes tenemos el presupuesto individual final:</w:t>
       </w:r>
     </w:p>
     <w:p>
@@ -4754,17 +5076,131 @@
         <w:jc w:val="both"/>
         <w:rPr>
           <w:rFonts w:ascii="Calibri" w:eastAsia="Calibri" w:hAnsi="Calibri" w:cs="Calibri"/>
-          <w:sz w:val="24"/>
-          <w:szCs w:val="24"/>
-        </w:rPr>
-      </w:pPr>
-      <w:r>
-        <w:rPr>
-          <w:rFonts w:ascii="Calibri" w:eastAsia="Calibri" w:hAnsi="Calibri" w:cs="Calibri"/>
-          <w:sz w:val="24"/>
-          <w:szCs w:val="24"/>
-        </w:rPr>
-        <w:t xml:space="preserve">Cabe destacar que el tiempo empleado en estudiar los conocimientos previos se han incluido en el reporte de planificación grupal correspondiente, dejando en el reporte individual el tiempo íntegro necesario para realizar mis tareas específicas de manera individual. </w:t>
+          <w:b/>
+          <w:sz w:val="24"/>
+          <w:szCs w:val="24"/>
+        </w:rPr>
+      </w:pPr>
+      <w:r>
+        <w:rPr>
+          <w:rFonts w:ascii="Calibri" w:eastAsia="Calibri" w:hAnsi="Calibri" w:cs="Calibri"/>
+          <w:b/>
+          <w:sz w:val="24"/>
+          <w:szCs w:val="24"/>
+        </w:rPr>
+        <w:t>11%</w:t>
+      </w:r>
+      <w:r>
+        <w:rPr>
+          <w:rFonts w:ascii="Calibri" w:eastAsia="Calibri" w:hAnsi="Calibri" w:cs="Calibri"/>
+          <w:sz w:val="24"/>
+          <w:szCs w:val="24"/>
+        </w:rPr>
+        <w:t xml:space="preserve"> de </w:t>
+      </w:r>
+      <w:r>
+        <w:rPr>
+          <w:rFonts w:ascii="Calibri" w:eastAsia="Calibri" w:hAnsi="Calibri" w:cs="Calibri"/>
+          <w:b/>
+          <w:sz w:val="24"/>
+          <w:szCs w:val="24"/>
+        </w:rPr>
+        <w:t>77,83€</w:t>
+      </w:r>
+      <w:r>
+        <w:rPr>
+          <w:rFonts w:ascii="Calibri" w:eastAsia="Calibri" w:hAnsi="Calibri" w:cs="Calibri"/>
+          <w:sz w:val="24"/>
+          <w:szCs w:val="24"/>
+        </w:rPr>
+        <w:t xml:space="preserve"> son </w:t>
+      </w:r>
+      <w:r>
+        <w:rPr>
+          <w:rFonts w:ascii="Calibri" w:eastAsia="Calibri" w:hAnsi="Calibri" w:cs="Calibri"/>
+          <w:b/>
+          <w:sz w:val="24"/>
+          <w:szCs w:val="24"/>
+        </w:rPr>
+        <w:t>8,5€</w:t>
+      </w:r>
+      <w:r>
+        <w:rPr>
+          <w:rFonts w:ascii="Calibri" w:eastAsia="Calibri" w:hAnsi="Calibri" w:cs="Calibri"/>
+          <w:sz w:val="24"/>
+          <w:szCs w:val="24"/>
+        </w:rPr>
+        <w:t xml:space="preserve"> por lo que el </w:t>
+      </w:r>
+      <w:r>
+        <w:rPr>
+          <w:rFonts w:ascii="Calibri" w:eastAsia="Calibri" w:hAnsi="Calibri" w:cs="Calibri"/>
+          <w:b/>
+          <w:sz w:val="24"/>
+          <w:szCs w:val="24"/>
+        </w:rPr>
+        <w:t>presupuesto final</w:t>
+      </w:r>
+      <w:r>
+        <w:rPr>
+          <w:rFonts w:ascii="Calibri" w:eastAsia="Calibri" w:hAnsi="Calibri" w:cs="Calibri"/>
+          <w:sz w:val="24"/>
+          <w:szCs w:val="24"/>
+        </w:rPr>
+        <w:t xml:space="preserve"> es de </w:t>
+      </w:r>
+      <w:r>
+        <w:rPr>
+          <w:rFonts w:ascii="Calibri" w:eastAsia="Calibri" w:hAnsi="Calibri" w:cs="Calibri"/>
+          <w:b/>
+          <w:sz w:val="24"/>
+          <w:szCs w:val="24"/>
+        </w:rPr>
+        <w:t xml:space="preserve">86,33€ </w:t>
+      </w:r>
+      <w:proofErr w:type="gramStart"/>
+      <w:r>
+        <w:rPr>
+          <w:rFonts w:ascii="Calibri" w:eastAsia="Calibri" w:hAnsi="Calibri" w:cs="Calibri"/>
+          <w:sz w:val="24"/>
+          <w:szCs w:val="24"/>
+        </w:rPr>
+        <w:t>( 77</w:t>
+      </w:r>
+      <w:proofErr w:type="gramEnd"/>
+      <w:r>
+        <w:rPr>
+          <w:rFonts w:ascii="Calibri" w:eastAsia="Calibri" w:hAnsi="Calibri" w:cs="Calibri"/>
+          <w:sz w:val="24"/>
+          <w:szCs w:val="24"/>
+        </w:rPr>
+        <w:t>,83€ + 8,5€</w:t>
+      </w:r>
+      <w:r>
+        <w:rPr>
+          <w:rFonts w:ascii="Calibri" w:eastAsia="Calibri" w:hAnsi="Calibri" w:cs="Calibri"/>
+          <w:b/>
+          <w:sz w:val="24"/>
+          <w:szCs w:val="24"/>
+        </w:rPr>
+        <w:t xml:space="preserve"> </w:t>
+      </w:r>
+      <w:r>
+        <w:rPr>
+          <w:rFonts w:ascii="Calibri" w:eastAsia="Calibri" w:hAnsi="Calibri" w:cs="Calibri"/>
+          <w:sz w:val="24"/>
+          <w:szCs w:val="24"/>
+        </w:rPr>
+        <w:t>)</w:t>
+      </w:r>
+      <w:r>
+        <w:rPr>
+          <w:rFonts w:ascii="Calibri" w:eastAsia="Calibri" w:hAnsi="Calibri" w:cs="Calibri"/>
+          <w:b/>
+          <w:sz w:val="24"/>
+          <w:szCs w:val="24"/>
+        </w:rPr>
+        <w:t xml:space="preserve"> </w:t>
       </w:r>
     </w:p>
     <w:p>
@@ -4783,25 +5219,7 @@
           <w:sz w:val="24"/>
           <w:szCs w:val="24"/>
         </w:rPr>
-        <w:t xml:space="preserve">El registro del tiempo empleado en todas las anteriores tareas se ha llevado a cabo usando </w:t>
-      </w:r>
-      <w:proofErr w:type="spellStart"/>
-      <w:r>
-        <w:rPr>
-          <w:rFonts w:ascii="Calibri" w:eastAsia="Calibri" w:hAnsi="Calibri" w:cs="Calibri"/>
-          <w:sz w:val="24"/>
-          <w:szCs w:val="24"/>
-        </w:rPr>
-        <w:t>Clockify</w:t>
-      </w:r>
-      <w:proofErr w:type="spellEnd"/>
-      <w:r>
-        <w:rPr>
-          <w:rFonts w:ascii="Calibri" w:eastAsia="Calibri" w:hAnsi="Calibri" w:cs="Calibri"/>
-          <w:sz w:val="24"/>
-          <w:szCs w:val="24"/>
-        </w:rPr>
-        <w:t>. No se añaden costes personales debido a que no ha sido necesario aplicar gastos a nada más, al trabajar en la propia Universidad.</w:t>
+        <w:t xml:space="preserve">Cabe destacar que el tiempo empleado en estudiar los conocimientos previos se han incluido en el reporte de planificación grupal correspondiente, dejando en el reporte individual el tiempo íntegro necesario para realizar mis tareas específicas de manera individual. </w:t>
       </w:r>
     </w:p>
     <w:p>
@@ -4810,18 +5228,35 @@
         <w:jc w:val="both"/>
         <w:rPr>
           <w:rFonts w:ascii="Calibri" w:eastAsia="Calibri" w:hAnsi="Calibri" w:cs="Calibri"/>
-          <w:b/>
-          <w:sz w:val="24"/>
-          <w:szCs w:val="24"/>
-        </w:rPr>
-      </w:pPr>
-      <w:r>
-        <w:rPr>
-          <w:rFonts w:ascii="Calibri" w:eastAsia="Calibri" w:hAnsi="Calibri" w:cs="Calibri"/>
-          <w:sz w:val="24"/>
-          <w:szCs w:val="24"/>
-        </w:rPr>
-        <w:t>Este documento se ha completado siguiendo las indicaciones sugeridas en Anexos proporcionados por la plataforma educativa. Se ha obtenido una amortización esperada y adecuada al trabajo realizado y se han completado todas las tareas siguiendo el enunciado y las correcciones posteriores a cada entrega.</w:t>
+          <w:sz w:val="24"/>
+          <w:szCs w:val="24"/>
+        </w:rPr>
+      </w:pPr>
+      <w:r>
+        <w:rPr>
+          <w:rFonts w:ascii="Calibri" w:eastAsia="Calibri" w:hAnsi="Calibri" w:cs="Calibri"/>
+          <w:sz w:val="24"/>
+          <w:szCs w:val="24"/>
+        </w:rPr>
+        <w:t xml:space="preserve">El registro del tiempo empleado en todas las anteriores tareas se ha llevado a cabo usando </w:t>
+      </w:r>
+      <w:proofErr w:type="spellStart"/>
+      <w:r>
+        <w:rPr>
+          <w:rFonts w:ascii="Calibri" w:eastAsia="Calibri" w:hAnsi="Calibri" w:cs="Calibri"/>
+          <w:sz w:val="24"/>
+          <w:szCs w:val="24"/>
+        </w:rPr>
+        <w:t>Clockify</w:t>
+      </w:r>
+      <w:proofErr w:type="spellEnd"/>
+      <w:r>
+        <w:rPr>
+          <w:rFonts w:ascii="Calibri" w:eastAsia="Calibri" w:hAnsi="Calibri" w:cs="Calibri"/>
+          <w:sz w:val="24"/>
+          <w:szCs w:val="24"/>
+        </w:rPr>
+        <w:t>. No se añaden costes personales debido a que no ha sido necesario aplicar gastos a nada más, al trabajar en la propia Universidad.</w:t>
       </w:r>
     </w:p>
     <w:p>
@@ -4830,6 +5265,26 @@
         <w:jc w:val="both"/>
         <w:rPr>
           <w:rFonts w:ascii="Calibri" w:eastAsia="Calibri" w:hAnsi="Calibri" w:cs="Calibri"/>
+          <w:b/>
+          <w:sz w:val="24"/>
+          <w:szCs w:val="24"/>
+        </w:rPr>
+      </w:pPr>
+      <w:r>
+        <w:rPr>
+          <w:rFonts w:ascii="Calibri" w:eastAsia="Calibri" w:hAnsi="Calibri" w:cs="Calibri"/>
+          <w:sz w:val="24"/>
+          <w:szCs w:val="24"/>
+        </w:rPr>
+        <w:t>Este documento se ha completado siguiendo las indicaciones sugeridas en Anexos proporcionados por la plataforma educativa. Se ha obtenido una amortización esperada y adecuada al trabajo realizado y se han completado todas las tareas siguiendo el enunciado y las correcciones posteriores a cada entrega.</w:t>
+      </w:r>
+    </w:p>
+    <w:p>
+      <w:pPr>
+        <w:spacing w:after="160" w:line="259" w:lineRule="auto"/>
+        <w:jc w:val="both"/>
+        <w:rPr>
+          <w:rFonts w:ascii="Calibri" w:eastAsia="Calibri" w:hAnsi="Calibri" w:cs="Calibri"/>
           <w:sz w:val="24"/>
           <w:szCs w:val="24"/>
         </w:rPr>
@@ -4857,6 +5312,8 @@
           <w:szCs w:val="24"/>
         </w:rPr>
       </w:pPr>
+      <w:bookmarkStart w:id="6" w:name="_GoBack"/>
+      <w:bookmarkEnd w:id="6"/>
     </w:p>
     <w:p>
       <w:pPr>
@@ -4870,8 +5327,8 @@
       <w:pPr>
         <w:pStyle w:val="Ttulo1"/>
       </w:pPr>
-      <w:bookmarkStart w:id="6" w:name="_heading=h.tyjcwt" w:colFirst="0" w:colLast="0"/>
-      <w:bookmarkEnd w:id="6"/>
+      <w:bookmarkStart w:id="7" w:name="_heading=h.tyjcwt" w:colFirst="0" w:colLast="0"/>
+      <w:bookmarkEnd w:id="7"/>
       <w:r>
         <w:t>Bibliografía</w:t>
       </w:r>
@@ -4888,14 +5345,7 @@
           <w:sz w:val="24"/>
           <w:szCs w:val="24"/>
         </w:rPr>
-        <w:t>-Doc</w:t>
-      </w:r>
-      <w:r>
-        <w:rPr>
-          <w:sz w:val="24"/>
-          <w:szCs w:val="24"/>
-        </w:rPr>
-        <w:t xml:space="preserve">umento 08 </w:t>
+        <w:t xml:space="preserve">-Documento 08 </w:t>
       </w:r>
       <w:proofErr w:type="spellStart"/>
       <w:r>
@@ -4936,7 +5386,7 @@
           <w:szCs w:val="24"/>
         </w:rPr>
       </w:pPr>
-      <w:hyperlink r:id="rId10">
+      <w:hyperlink r:id="rId11">
         <w:r>
           <w:rPr>
             <w:color w:val="1155CC"/>
@@ -4955,11 +5405,9 @@
           <w:szCs w:val="24"/>
         </w:rPr>
       </w:pPr>
-      <w:bookmarkStart w:id="7" w:name="_GoBack"/>
-      <w:bookmarkEnd w:id="7"/>
     </w:p>
     <w:sectPr>
-      <w:headerReference w:type="default" r:id="rId11"/>
+      <w:headerReference w:type="default" r:id="rId12"/>
       <w:pgSz w:w="11909" w:h="16834"/>
       <w:pgMar w:top="1440" w:right="1440" w:bottom="1440" w:left="1440" w:header="720" w:footer="720" w:gutter="0"/>
       <w:pgNumType w:start="1"/>
@@ -5037,7 +5485,7 @@
         <w:sz w:val="18"/>
         <w:szCs w:val="18"/>
       </w:rPr>
-      <w:t xml:space="preserve">Grupo C1.04.02                                                                                                      </w:t>
+      <w:t>Grupo C</w:t>
     </w:r>
     <w:r>
       <w:rPr>
@@ -5046,7 +5494,16 @@
         <w:sz w:val="18"/>
         <w:szCs w:val="18"/>
       </w:rPr>
-      <w:t xml:space="preserve">Sevilla </w:t>
+      <w:t>3</w:t>
+    </w:r>
+    <w:r>
+      <w:rPr>
+        <w:b/>
+        <w:i/>
+        <w:sz w:val="18"/>
+        <w:szCs w:val="18"/>
+      </w:rPr>
+      <w:t xml:space="preserve">.04.02                                                                                                      Sevilla </w:t>
     </w:r>
     <w:r>
       <w:rPr>
@@ -6561,6 +7018,10 @@
 </go:gDocsCustomXmlDataStorage>
 </file>
 
+<file path=customXml/item2.xml><?xml version="1.0" encoding="utf-8"?>
+<b:Sources xmlns:b="http://schemas.openxmlformats.org/officeDocument/2006/bibliography" xmlns="http://schemas.openxmlformats.org/officeDocument/2006/bibliography" SelectedStyle="\APASixthEditionOfficeOnline.xsl" StyleName="APA" Version="6"/>
+</file>
+
 <file path=customXml/itemProps1.xml><?xml version="1.0" encoding="utf-8"?>
 <ds:datastoreItem xmlns:ds="http://schemas.openxmlformats.org/officeDocument/2006/customXml" ds:itemID="{11111111-1234-1234-1234-123412341234}">
   <ds:schemaRefs>
@@ -6568,4 +7029,12 @@
     <ds:schemaRef ds:uri="http://schemas.openxmlformats.org/officeDocument/2006/relationships"/>
   </ds:schemaRefs>
 </ds:datastoreItem>
+</file>
+
+<file path=customXml/itemProps2.xml><?xml version="1.0" encoding="utf-8"?>
+<ds:datastoreItem xmlns:ds="http://schemas.openxmlformats.org/officeDocument/2006/customXml" ds:itemID="{3B8895C4-3C55-4A10-B222-0B98B5A073F9}">
+  <ds:schemaRefs>
+    <ds:schemaRef ds:uri="http://schemas.openxmlformats.org/officeDocument/2006/bibliography"/>
+  </ds:schemaRefs>
+</ds:datastoreItem>
 </file>
</xml_diff>